<commit_message>
Tổng hợp báo cáo.
</commit_message>
<xml_diff>
--- a/PA1/Report.docx
+++ b/PA1/Report.docx
@@ -96,7 +96,6 @@
             <w:placeholder>
               <w:docPart w:val="6DC9DE179E9849A8862B87F8CE56CFFA"/>
             </w:placeholder>
-            <w:showingPlcHdr/>
             <w:dataBinding w:prefixMappings="xmlns:ns0='http://schemas.openxmlformats.org/package/2006/metadata/core-properties' xmlns:ns1='http://purl.org/dc/elements/1.1/'" w:xpath="/ns0:coreProperties[1]/ns1:title[1]" w:storeItemID="{6C3C8BC8-F283-45AE-878A-BAB7291924A1}"/>
             <w:text/>
           </w:sdtPr>
@@ -116,7 +115,7 @@
                   <w:sz w:val="72"/>
                   <w:szCs w:val="72"/>
                 </w:rPr>
-                <w:t>[Type the document title]</w:t>
+                <w:t>Trang web quản lý nhà hàng</w:t>
               </w:r>
             </w:p>
           </w:sdtContent>
@@ -133,7 +132,6 @@
             <w:placeholder>
               <w:docPart w:val="4F05064B52974B8D92CDE3F929C517AE"/>
             </w:placeholder>
-            <w:showingPlcHdr/>
             <w:dataBinding w:prefixMappings="xmlns:ns0='http://schemas.openxmlformats.org/package/2006/metadata/core-properties' xmlns:ns1='http://purl.org/dc/elements/1.1/'" w:xpath="/ns0:coreProperties[1]/ns1:subject[1]" w:storeItemID="{6C3C8BC8-F283-45AE-878A-BAB7291924A1}"/>
             <w:text/>
           </w:sdtPr>
@@ -153,7 +151,15 @@
                   <w:sz w:val="36"/>
                   <w:szCs w:val="36"/>
                 </w:rPr>
-                <w:t>[Type the document subtitle]</w:t>
+                <w:t>WA</w:t>
+              </w:r>
+              <w:r>
+                <w:rPr>
+                  <w:rFonts w:asciiTheme="majorHAnsi" w:eastAsiaTheme="majorEastAsia" w:hAnsiTheme="majorHAnsi" w:cstheme="majorBidi"/>
+                  <w:sz w:val="36"/>
+                  <w:szCs w:val="36"/>
+                </w:rPr>
+                <w:t>RM</w:t>
               </w:r>
             </w:p>
           </w:sdtContent>
@@ -186,7 +192,7 @@
               <w:docPart w:val="CD9A657918DB488BBE3D3F18CC050D43"/>
             </w:placeholder>
             <w:dataBinding w:prefixMappings="xmlns:ns0='http://schemas.microsoft.com/office/2006/coverPageProps'" w:xpath="/ns0:CoverPageProperties[1]/ns0:PublishDate[1]" w:storeItemID="{55AF091B-3C7A-41E3-B477-F2FDAA23CFDA}"/>
-            <w:date w:fullDate="2012-02-19T00:00:00Z">
+            <w:date w:fullDate="2012-02-22T00:00:00Z">
               <w:dateFormat w:val="M/d/yyyy"/>
               <w:lid w:val="en-US"/>
               <w:storeMappedDataAs w:val="dateTime"/>
@@ -199,7 +205,10 @@
                 <w:pStyle w:val="NoSpacing"/>
               </w:pPr>
               <w:r>
-                <w:t>2/19/2012</w:t>
+                <w:t>2/22</w:t>
+              </w:r>
+              <w:r>
+                <w:t>/2012</w:t>
               </w:r>
             </w:p>
           </w:sdtContent>
@@ -220,7 +229,7 @@
                 <w:pStyle w:val="NoSpacing"/>
               </w:pPr>
               <w:r>
-                <w:t>StarFish</w:t>
+                <w:t>Thiết kế giao diện TH2008/3</w:t>
               </w:r>
             </w:p>
           </w:sdtContent>
@@ -229,9 +238,6 @@
           <w:sdtPr>
             <w:alias w:val="Author"/>
             <w:id w:val="14700094"/>
-            <w:placeholder>
-              <w:docPart w:val="D3E5D06897434863B874F6B83DCAF15A"/>
-            </w:placeholder>
             <w:dataBinding w:prefixMappings="xmlns:ns0='http://schemas.openxmlformats.org/package/2006/metadata/core-properties' xmlns:ns1='http://purl.org/dc/elements/1.1/'" w:xpath="/ns0:coreProperties[1]/ns1:creator[1]" w:storeItemID="{6C3C8BC8-F283-45AE-878A-BAB7291924A1}"/>
             <w:text/>
           </w:sdtPr>
@@ -533,6 +539,138 @@
                 <w:lang w:val="en-US" w:eastAsia="en-US"/>
               </w:rPr>
             </w:pPr>
+            <w:r>
+              <w:rPr>
+                <w:rFonts w:ascii="Times New Roman" w:hAnsi="Times New Roman" w:cs="Times New Roman"/>
+                <w:sz w:val="24"/>
+                <w:szCs w:val="24"/>
+                <w:lang w:val="en-US" w:eastAsia="en-US"/>
+              </w:rPr>
+              <w:t>Huỳnh Công Toàn</w:t>
+            </w:r>
+          </w:p>
+        </w:tc>
+        <w:tc>
+          <w:tcPr>
+            <w:tcW w:w="5244" w:type="dxa"/>
+          </w:tcPr>
+          <w:p>
+            <w:pPr>
+              <w:jc w:val="center"/>
+              <w:rPr>
+                <w:rFonts w:ascii="Times New Roman" w:hAnsi="Times New Roman" w:cs="Times New Roman"/>
+                <w:sz w:val="24"/>
+                <w:szCs w:val="24"/>
+                <w:lang w:val="en-US" w:eastAsia="en-US"/>
+              </w:rPr>
+            </w:pPr>
+            <w:r>
+              <w:rPr>
+                <w:rFonts w:ascii="Times New Roman" w:hAnsi="Times New Roman" w:cs="Times New Roman"/>
+                <w:sz w:val="24"/>
+                <w:szCs w:val="24"/>
+                <w:lang w:val="en-US" w:eastAsia="en-US"/>
+              </w:rPr>
+              <w:t>Tổng hợp báo cáo của các thành viên</w:t>
+            </w:r>
+          </w:p>
+        </w:tc>
+        <w:tc>
+          <w:tcPr>
+            <w:tcW w:w="1843" w:type="dxa"/>
+          </w:tcPr>
+          <w:p>
+            <w:pPr>
+              <w:jc w:val="center"/>
+              <w:rPr>
+                <w:rFonts w:ascii="Times New Roman" w:hAnsi="Times New Roman" w:cs="Times New Roman"/>
+                <w:sz w:val="24"/>
+                <w:szCs w:val="24"/>
+                <w:lang w:val="en-US" w:eastAsia="en-US"/>
+              </w:rPr>
+            </w:pPr>
+            <w:r>
+              <w:rPr>
+                <w:rFonts w:ascii="Times New Roman" w:hAnsi="Times New Roman" w:cs="Times New Roman"/>
+                <w:sz w:val="24"/>
+                <w:szCs w:val="24"/>
+                <w:lang w:val="en-US" w:eastAsia="en-US"/>
+              </w:rPr>
+              <w:t>22</w:t>
+            </w:r>
+            <w:r>
+              <w:rPr>
+                <w:rFonts w:ascii="Times New Roman" w:hAnsi="Times New Roman" w:cs="Times New Roman"/>
+                <w:sz w:val="24"/>
+                <w:szCs w:val="24"/>
+                <w:lang w:val="en-US" w:eastAsia="en-US"/>
+              </w:rPr>
+              <w:t>/02/2012</w:t>
+            </w:r>
+          </w:p>
+        </w:tc>
+        <w:tc>
+          <w:tcPr>
+            <w:tcW w:w="1432" w:type="dxa"/>
+          </w:tcPr>
+          <w:p>
+            <w:pPr>
+              <w:jc w:val="center"/>
+              <w:rPr>
+                <w:rFonts w:ascii="Times New Roman" w:hAnsi="Times New Roman" w:cs="Times New Roman"/>
+                <w:sz w:val="24"/>
+                <w:szCs w:val="24"/>
+                <w:lang w:val="en-US" w:eastAsia="en-US"/>
+              </w:rPr>
+            </w:pPr>
+            <w:r>
+              <w:rPr>
+                <w:rFonts w:ascii="Times New Roman" w:hAnsi="Times New Roman" w:cs="Times New Roman"/>
+                <w:sz w:val="24"/>
+                <w:szCs w:val="24"/>
+                <w:lang w:val="en-US" w:eastAsia="en-US"/>
+              </w:rPr>
+              <w:t>1</w:t>
+            </w:r>
+            <w:r>
+              <w:rPr>
+                <w:rFonts w:ascii="Times New Roman" w:hAnsi="Times New Roman" w:cs="Times New Roman"/>
+                <w:sz w:val="24"/>
+                <w:szCs w:val="24"/>
+                <w:lang w:val="en-US" w:eastAsia="en-US"/>
+              </w:rPr>
+              <w:t>.</w:t>
+            </w:r>
+            <w:r>
+              <w:rPr>
+                <w:rFonts w:ascii="Times New Roman" w:hAnsi="Times New Roman" w:cs="Times New Roman"/>
+                <w:sz w:val="24"/>
+                <w:szCs w:val="24"/>
+                <w:lang w:val="en-US" w:eastAsia="en-US"/>
+              </w:rPr>
+              <w:t>0</w:t>
+            </w:r>
+          </w:p>
+        </w:tc>
+      </w:tr>
+      <w:tr>
+        <w:trPr>
+          <w:jc w:val="center"/>
+        </w:trPr>
+        <w:tc>
+          <w:tcPr>
+            <w:tcW w:w="2235" w:type="dxa"/>
+          </w:tcPr>
+          <w:p>
+            <w:pPr>
+              <w:jc w:val="center"/>
+              <w:rPr>
+                <w:rFonts w:ascii="Times New Roman" w:hAnsi="Times New Roman" w:cs="Times New Roman"/>
+                <w:sz w:val="24"/>
+                <w:szCs w:val="24"/>
+                <w:lang w:val="en-US" w:eastAsia="en-US"/>
+              </w:rPr>
+            </w:pPr>
           </w:p>
         </w:tc>
         <w:tc>
@@ -698,10 +836,6 @@
         <w:p>
           <w:pPr>
             <w:pStyle w:val="TOC1"/>
-            <w:tabs>
-              <w:tab w:val="left" w:pos="440"/>
-              <w:tab w:val="right" w:leader="dot" w:pos="10528"/>
-            </w:tabs>
             <w:rPr>
               <w:noProof/>
             </w:rPr>
@@ -715,7 +849,7 @@
           <w:r>
             <w:fldChar w:fldCharType="separate"/>
           </w:r>
-          <w:hyperlink w:anchor="_Toc317448885" w:history="1">
+          <w:hyperlink w:anchor="_Toc317653694" w:history="1">
             <w:r>
               <w:rPr>
                 <w:rStyle w:val="Hyperlink"/>
@@ -759,7 +893,7 @@
                 <w:noProof/>
                 <w:webHidden/>
               </w:rPr>
-              <w:instrText xml:space="preserve"> PAGEREF _Toc317448885 \h </w:instrText>
+              <w:instrText xml:space="preserve"> PAGEREF _Toc317653694 \h </w:instrText>
             </w:r>
             <w:r>
               <w:rPr>
@@ -793,15 +927,11 @@
         <w:p>
           <w:pPr>
             <w:pStyle w:val="TOC1"/>
-            <w:tabs>
-              <w:tab w:val="left" w:pos="440"/>
-              <w:tab w:val="right" w:leader="dot" w:pos="10528"/>
-            </w:tabs>
             <w:rPr>
               <w:noProof/>
             </w:rPr>
           </w:pPr>
-          <w:hyperlink w:anchor="_Toc317448886" w:history="1">
+          <w:hyperlink w:anchor="_Toc317653695" w:history="1">
             <w:r>
               <w:rPr>
                 <w:rStyle w:val="Hyperlink"/>
@@ -845,7 +975,7 @@
                 <w:noProof/>
                 <w:webHidden/>
               </w:rPr>
-              <w:instrText xml:space="preserve"> PAGEREF _Toc317448886 \h </w:instrText>
+              <w:instrText xml:space="preserve"> PAGEREF _Toc317653695 \h </w:instrText>
             </w:r>
             <w:r>
               <w:rPr>
@@ -887,7 +1017,7 @@
               <w:noProof/>
             </w:rPr>
           </w:pPr>
-          <w:hyperlink w:anchor="_Toc317448887" w:history="1">
+          <w:hyperlink w:anchor="_Toc317653696" w:history="1">
             <w:r>
               <w:rPr>
                 <w:rStyle w:val="Hyperlink"/>
@@ -910,7 +1040,7 @@
                 <w:noProof/>
                 <w:lang w:val="en-US"/>
               </w:rPr>
-              <w:t>Mô tả đề tài</w:t>
+              <w:t>Thông tin cơ bản</w:t>
             </w:r>
             <w:r>
               <w:rPr>
@@ -931,7 +1061,7 @@
                 <w:noProof/>
                 <w:webHidden/>
               </w:rPr>
-              <w:instrText xml:space="preserve"> PAGEREF _Toc317448887 \h </w:instrText>
+              <w:instrText xml:space="preserve"> PAGEREF _Toc317653696 \h </w:instrText>
             </w:r>
             <w:r>
               <w:rPr>
@@ -973,7 +1103,7 @@
               <w:noProof/>
             </w:rPr>
           </w:pPr>
-          <w:hyperlink w:anchor="_Toc317448888" w:history="1">
+          <w:hyperlink w:anchor="_Toc317653697" w:history="1">
             <w:r>
               <w:rPr>
                 <w:rStyle w:val="Hyperlink"/>
@@ -996,7 +1126,7 @@
                 <w:noProof/>
                 <w:lang w:val="en-US"/>
               </w:rPr>
-              <w:t>Danh sách chức năng</w:t>
+              <w:t>Mô tả</w:t>
             </w:r>
             <w:r>
               <w:rPr>
@@ -1017,7 +1147,7 @@
                 <w:noProof/>
                 <w:webHidden/>
               </w:rPr>
-              <w:instrText xml:space="preserve"> PAGEREF _Toc317448888 \h </w:instrText>
+              <w:instrText xml:space="preserve"> PAGEREF _Toc317653697 \h </w:instrText>
             </w:r>
             <w:r>
               <w:rPr>
@@ -1038,6 +1168,854 @@
                 <w:webHidden/>
               </w:rPr>
               <w:t>3</w:t>
+            </w:r>
+            <w:r>
+              <w:rPr>
+                <w:noProof/>
+                <w:webHidden/>
+              </w:rPr>
+              <w:fldChar w:fldCharType="end"/>
+            </w:r>
+          </w:hyperlink>
+        </w:p>
+        <w:p>
+          <w:pPr>
+            <w:pStyle w:val="TOC2"/>
+            <w:tabs>
+              <w:tab w:val="left" w:pos="660"/>
+              <w:tab w:val="right" w:leader="dot" w:pos="10528"/>
+            </w:tabs>
+            <w:rPr>
+              <w:noProof/>
+            </w:rPr>
+          </w:pPr>
+          <w:hyperlink w:anchor="_Toc317653698" w:history="1">
+            <w:r>
+              <w:rPr>
+                <w:rStyle w:val="Hyperlink"/>
+                <w:rFonts w:ascii="Times New Roman" w:hAnsi="Times New Roman" w:cs="Times New Roman"/>
+                <w:noProof/>
+                <w:lang w:val="en-US"/>
+              </w:rPr>
+              <w:t>3)</w:t>
+            </w:r>
+            <w:r>
+              <w:rPr>
+                <w:noProof/>
+              </w:rPr>
+              <w:tab/>
+            </w:r>
+            <w:r>
+              <w:rPr>
+                <w:rStyle w:val="Hyperlink"/>
+                <w:rFonts w:ascii="Times New Roman" w:hAnsi="Times New Roman" w:cs="Times New Roman"/>
+                <w:noProof/>
+                <w:lang w:val="en-US"/>
+              </w:rPr>
+              <w:t>Yêu cầu của khách hàng</w:t>
+            </w:r>
+            <w:r>
+              <w:rPr>
+                <w:noProof/>
+                <w:webHidden/>
+              </w:rPr>
+              <w:tab/>
+            </w:r>
+            <w:r>
+              <w:rPr>
+                <w:noProof/>
+                <w:webHidden/>
+              </w:rPr>
+              <w:fldChar w:fldCharType="begin"/>
+            </w:r>
+            <w:r>
+              <w:rPr>
+                <w:noProof/>
+                <w:webHidden/>
+              </w:rPr>
+              <w:instrText xml:space="preserve"> PAGEREF _Toc317653698 \h </w:instrText>
+            </w:r>
+            <w:r>
+              <w:rPr>
+                <w:noProof/>
+                <w:webHidden/>
+              </w:rPr>
+            </w:r>
+            <w:r>
+              <w:rPr>
+                <w:noProof/>
+                <w:webHidden/>
+              </w:rPr>
+              <w:fldChar w:fldCharType="separate"/>
+            </w:r>
+            <w:r>
+              <w:rPr>
+                <w:noProof/>
+                <w:webHidden/>
+              </w:rPr>
+              <w:t>3</w:t>
+            </w:r>
+            <w:r>
+              <w:rPr>
+                <w:noProof/>
+                <w:webHidden/>
+              </w:rPr>
+              <w:fldChar w:fldCharType="end"/>
+            </w:r>
+          </w:hyperlink>
+        </w:p>
+        <w:p>
+          <w:pPr>
+            <w:pStyle w:val="TOC1"/>
+            <w:rPr>
+              <w:noProof/>
+            </w:rPr>
+          </w:pPr>
+          <w:hyperlink w:anchor="_Toc317653699" w:history="1">
+            <w:r>
+              <w:rPr>
+                <w:rStyle w:val="Hyperlink"/>
+                <w:rFonts w:ascii="Times New Roman" w:hAnsi="Times New Roman" w:cs="Times New Roman"/>
+                <w:noProof/>
+                <w:lang w:val="en-US"/>
+              </w:rPr>
+              <w:t>III.</w:t>
+            </w:r>
+            <w:r>
+              <w:rPr>
+                <w:noProof/>
+              </w:rPr>
+              <w:tab/>
+            </w:r>
+            <w:r>
+              <w:rPr>
+                <w:rStyle w:val="Hyperlink"/>
+                <w:rFonts w:ascii="Times New Roman" w:hAnsi="Times New Roman" w:cs="Times New Roman"/>
+                <w:noProof/>
+                <w:lang w:val="en-US"/>
+              </w:rPr>
+              <w:t>DANH SÁCH CHỨC NĂNG</w:t>
+            </w:r>
+            <w:r>
+              <w:rPr>
+                <w:noProof/>
+                <w:webHidden/>
+              </w:rPr>
+              <w:tab/>
+            </w:r>
+            <w:r>
+              <w:rPr>
+                <w:noProof/>
+                <w:webHidden/>
+              </w:rPr>
+              <w:fldChar w:fldCharType="begin"/>
+            </w:r>
+            <w:r>
+              <w:rPr>
+                <w:noProof/>
+                <w:webHidden/>
+              </w:rPr>
+              <w:instrText xml:space="preserve"> PAGEREF _Toc317653699 \h </w:instrText>
+            </w:r>
+            <w:r>
+              <w:rPr>
+                <w:noProof/>
+                <w:webHidden/>
+              </w:rPr>
+            </w:r>
+            <w:r>
+              <w:rPr>
+                <w:noProof/>
+                <w:webHidden/>
+              </w:rPr>
+              <w:fldChar w:fldCharType="separate"/>
+            </w:r>
+            <w:r>
+              <w:rPr>
+                <w:noProof/>
+                <w:webHidden/>
+              </w:rPr>
+              <w:t>3</w:t>
+            </w:r>
+            <w:r>
+              <w:rPr>
+                <w:noProof/>
+                <w:webHidden/>
+              </w:rPr>
+              <w:fldChar w:fldCharType="end"/>
+            </w:r>
+          </w:hyperlink>
+        </w:p>
+        <w:p>
+          <w:pPr>
+            <w:pStyle w:val="TOC2"/>
+            <w:tabs>
+              <w:tab w:val="left" w:pos="660"/>
+              <w:tab w:val="right" w:leader="dot" w:pos="10528"/>
+            </w:tabs>
+            <w:rPr>
+              <w:noProof/>
+            </w:rPr>
+          </w:pPr>
+          <w:hyperlink w:anchor="_Toc317653700" w:history="1">
+            <w:r>
+              <w:rPr>
+                <w:rStyle w:val="Hyperlink"/>
+                <w:rFonts w:ascii="Times New Roman" w:hAnsi="Times New Roman" w:cs="Times New Roman"/>
+                <w:noProof/>
+                <w:lang w:val="en-US"/>
+              </w:rPr>
+              <w:t>1)</w:t>
+            </w:r>
+            <w:r>
+              <w:rPr>
+                <w:noProof/>
+              </w:rPr>
+              <w:tab/>
+            </w:r>
+            <w:r>
+              <w:rPr>
+                <w:rStyle w:val="Hyperlink"/>
+                <w:rFonts w:ascii="Times New Roman" w:hAnsi="Times New Roman" w:cs="Times New Roman"/>
+                <w:noProof/>
+                <w:lang w:val="en-US"/>
+              </w:rPr>
+              <w:t>Giới thiệu nhà hàng</w:t>
+            </w:r>
+            <w:r>
+              <w:rPr>
+                <w:noProof/>
+                <w:webHidden/>
+              </w:rPr>
+              <w:tab/>
+            </w:r>
+            <w:r>
+              <w:rPr>
+                <w:noProof/>
+                <w:webHidden/>
+              </w:rPr>
+              <w:fldChar w:fldCharType="begin"/>
+            </w:r>
+            <w:r>
+              <w:rPr>
+                <w:noProof/>
+                <w:webHidden/>
+              </w:rPr>
+              <w:instrText xml:space="preserve"> PAGEREF _Toc317653700 \h </w:instrText>
+            </w:r>
+            <w:r>
+              <w:rPr>
+                <w:noProof/>
+                <w:webHidden/>
+              </w:rPr>
+            </w:r>
+            <w:r>
+              <w:rPr>
+                <w:noProof/>
+                <w:webHidden/>
+              </w:rPr>
+              <w:fldChar w:fldCharType="separate"/>
+            </w:r>
+            <w:r>
+              <w:rPr>
+                <w:noProof/>
+                <w:webHidden/>
+              </w:rPr>
+              <w:t>3</w:t>
+            </w:r>
+            <w:r>
+              <w:rPr>
+                <w:noProof/>
+                <w:webHidden/>
+              </w:rPr>
+              <w:fldChar w:fldCharType="end"/>
+            </w:r>
+          </w:hyperlink>
+        </w:p>
+        <w:p>
+          <w:pPr>
+            <w:pStyle w:val="TOC2"/>
+            <w:tabs>
+              <w:tab w:val="left" w:pos="660"/>
+              <w:tab w:val="right" w:leader="dot" w:pos="10528"/>
+            </w:tabs>
+            <w:rPr>
+              <w:noProof/>
+            </w:rPr>
+          </w:pPr>
+          <w:hyperlink w:anchor="_Toc317653701" w:history="1">
+            <w:r>
+              <w:rPr>
+                <w:rStyle w:val="Hyperlink"/>
+                <w:rFonts w:ascii="Times New Roman" w:hAnsi="Times New Roman" w:cs="Times New Roman"/>
+                <w:noProof/>
+                <w:lang w:val="en-US"/>
+              </w:rPr>
+              <w:t>2)</w:t>
+            </w:r>
+            <w:r>
+              <w:rPr>
+                <w:noProof/>
+              </w:rPr>
+              <w:tab/>
+            </w:r>
+            <w:r>
+              <w:rPr>
+                <w:rStyle w:val="Hyperlink"/>
+                <w:rFonts w:ascii="Times New Roman" w:hAnsi="Times New Roman" w:cs="Times New Roman"/>
+                <w:noProof/>
+                <w:lang w:val="en-US"/>
+              </w:rPr>
+              <w:t>Giới thiệu món ăn</w:t>
+            </w:r>
+            <w:r>
+              <w:rPr>
+                <w:noProof/>
+                <w:webHidden/>
+              </w:rPr>
+              <w:tab/>
+            </w:r>
+            <w:r>
+              <w:rPr>
+                <w:noProof/>
+                <w:webHidden/>
+              </w:rPr>
+              <w:fldChar w:fldCharType="begin"/>
+            </w:r>
+            <w:r>
+              <w:rPr>
+                <w:noProof/>
+                <w:webHidden/>
+              </w:rPr>
+              <w:instrText xml:space="preserve"> PAGEREF _Toc317653701 \h </w:instrText>
+            </w:r>
+            <w:r>
+              <w:rPr>
+                <w:noProof/>
+                <w:webHidden/>
+              </w:rPr>
+            </w:r>
+            <w:r>
+              <w:rPr>
+                <w:noProof/>
+                <w:webHidden/>
+              </w:rPr>
+              <w:fldChar w:fldCharType="separate"/>
+            </w:r>
+            <w:r>
+              <w:rPr>
+                <w:noProof/>
+                <w:webHidden/>
+              </w:rPr>
+              <w:t>3</w:t>
+            </w:r>
+            <w:r>
+              <w:rPr>
+                <w:noProof/>
+                <w:webHidden/>
+              </w:rPr>
+              <w:fldChar w:fldCharType="end"/>
+            </w:r>
+          </w:hyperlink>
+        </w:p>
+        <w:p>
+          <w:pPr>
+            <w:pStyle w:val="TOC2"/>
+            <w:tabs>
+              <w:tab w:val="left" w:pos="660"/>
+              <w:tab w:val="right" w:leader="dot" w:pos="10528"/>
+            </w:tabs>
+            <w:rPr>
+              <w:noProof/>
+            </w:rPr>
+          </w:pPr>
+          <w:hyperlink w:anchor="_Toc317653702" w:history="1">
+            <w:r>
+              <w:rPr>
+                <w:rStyle w:val="Hyperlink"/>
+                <w:rFonts w:ascii="Times New Roman" w:hAnsi="Times New Roman" w:cs="Times New Roman"/>
+                <w:noProof/>
+                <w:lang w:val="en-US"/>
+              </w:rPr>
+              <w:t>3)</w:t>
+            </w:r>
+            <w:r>
+              <w:rPr>
+                <w:noProof/>
+              </w:rPr>
+              <w:tab/>
+            </w:r>
+            <w:r>
+              <w:rPr>
+                <w:rStyle w:val="Hyperlink"/>
+                <w:rFonts w:ascii="Times New Roman" w:hAnsi="Times New Roman" w:cs="Times New Roman"/>
+                <w:noProof/>
+                <w:lang w:val="en-US"/>
+              </w:rPr>
+              <w:t>Tìm kiếm các món ăn</w:t>
+            </w:r>
+            <w:r>
+              <w:rPr>
+                <w:noProof/>
+                <w:webHidden/>
+              </w:rPr>
+              <w:tab/>
+            </w:r>
+            <w:r>
+              <w:rPr>
+                <w:noProof/>
+                <w:webHidden/>
+              </w:rPr>
+              <w:fldChar w:fldCharType="begin"/>
+            </w:r>
+            <w:r>
+              <w:rPr>
+                <w:noProof/>
+                <w:webHidden/>
+              </w:rPr>
+              <w:instrText xml:space="preserve"> PAGEREF _Toc317653702 \h </w:instrText>
+            </w:r>
+            <w:r>
+              <w:rPr>
+                <w:noProof/>
+                <w:webHidden/>
+              </w:rPr>
+            </w:r>
+            <w:r>
+              <w:rPr>
+                <w:noProof/>
+                <w:webHidden/>
+              </w:rPr>
+              <w:fldChar w:fldCharType="separate"/>
+            </w:r>
+            <w:r>
+              <w:rPr>
+                <w:noProof/>
+                <w:webHidden/>
+              </w:rPr>
+              <w:t>3</w:t>
+            </w:r>
+            <w:r>
+              <w:rPr>
+                <w:noProof/>
+                <w:webHidden/>
+              </w:rPr>
+              <w:fldChar w:fldCharType="end"/>
+            </w:r>
+          </w:hyperlink>
+        </w:p>
+        <w:p>
+          <w:pPr>
+            <w:pStyle w:val="TOC2"/>
+            <w:tabs>
+              <w:tab w:val="left" w:pos="660"/>
+              <w:tab w:val="right" w:leader="dot" w:pos="10528"/>
+            </w:tabs>
+            <w:rPr>
+              <w:noProof/>
+            </w:rPr>
+          </w:pPr>
+          <w:hyperlink w:anchor="_Toc317653703" w:history="1">
+            <w:r>
+              <w:rPr>
+                <w:rStyle w:val="Hyperlink"/>
+                <w:rFonts w:ascii="Times New Roman" w:hAnsi="Times New Roman" w:cs="Times New Roman"/>
+                <w:noProof/>
+                <w:lang w:val="en-US"/>
+              </w:rPr>
+              <w:t>4)</w:t>
+            </w:r>
+            <w:r>
+              <w:rPr>
+                <w:noProof/>
+              </w:rPr>
+              <w:tab/>
+            </w:r>
+            <w:r>
+              <w:rPr>
+                <w:rStyle w:val="Hyperlink"/>
+                <w:rFonts w:ascii="Times New Roman" w:hAnsi="Times New Roman" w:cs="Times New Roman"/>
+                <w:noProof/>
+                <w:lang w:val="en-US"/>
+              </w:rPr>
+              <w:t>Đặt chỗ</w:t>
+            </w:r>
+            <w:r>
+              <w:rPr>
+                <w:noProof/>
+                <w:webHidden/>
+              </w:rPr>
+              <w:tab/>
+            </w:r>
+            <w:r>
+              <w:rPr>
+                <w:noProof/>
+                <w:webHidden/>
+              </w:rPr>
+              <w:fldChar w:fldCharType="begin"/>
+            </w:r>
+            <w:r>
+              <w:rPr>
+                <w:noProof/>
+                <w:webHidden/>
+              </w:rPr>
+              <w:instrText xml:space="preserve"> PAGEREF _Toc317653703 \h </w:instrText>
+            </w:r>
+            <w:r>
+              <w:rPr>
+                <w:noProof/>
+                <w:webHidden/>
+              </w:rPr>
+            </w:r>
+            <w:r>
+              <w:rPr>
+                <w:noProof/>
+                <w:webHidden/>
+              </w:rPr>
+              <w:fldChar w:fldCharType="separate"/>
+            </w:r>
+            <w:r>
+              <w:rPr>
+                <w:noProof/>
+                <w:webHidden/>
+              </w:rPr>
+              <w:t>4</w:t>
+            </w:r>
+            <w:r>
+              <w:rPr>
+                <w:noProof/>
+                <w:webHidden/>
+              </w:rPr>
+              <w:fldChar w:fldCharType="end"/>
+            </w:r>
+          </w:hyperlink>
+        </w:p>
+        <w:p>
+          <w:pPr>
+            <w:pStyle w:val="TOC2"/>
+            <w:tabs>
+              <w:tab w:val="left" w:pos="660"/>
+              <w:tab w:val="right" w:leader="dot" w:pos="10528"/>
+            </w:tabs>
+            <w:rPr>
+              <w:noProof/>
+            </w:rPr>
+          </w:pPr>
+          <w:hyperlink w:anchor="_Toc317653704" w:history="1">
+            <w:r>
+              <w:rPr>
+                <w:rStyle w:val="Hyperlink"/>
+                <w:rFonts w:ascii="Times New Roman" w:hAnsi="Times New Roman" w:cs="Times New Roman"/>
+                <w:noProof/>
+                <w:lang w:val="en-US"/>
+              </w:rPr>
+              <w:t>5)</w:t>
+            </w:r>
+            <w:r>
+              <w:rPr>
+                <w:noProof/>
+              </w:rPr>
+              <w:tab/>
+            </w:r>
+            <w:r>
+              <w:rPr>
+                <w:rStyle w:val="Hyperlink"/>
+                <w:rFonts w:ascii="Times New Roman" w:hAnsi="Times New Roman" w:cs="Times New Roman"/>
+                <w:noProof/>
+                <w:lang w:val="en-US"/>
+              </w:rPr>
+              <w:t>Đăng nhập, đăng ký, đăn xuất</w:t>
+            </w:r>
+            <w:r>
+              <w:rPr>
+                <w:noProof/>
+                <w:webHidden/>
+              </w:rPr>
+              <w:tab/>
+            </w:r>
+            <w:r>
+              <w:rPr>
+                <w:noProof/>
+                <w:webHidden/>
+              </w:rPr>
+              <w:fldChar w:fldCharType="begin"/>
+            </w:r>
+            <w:r>
+              <w:rPr>
+                <w:noProof/>
+                <w:webHidden/>
+              </w:rPr>
+              <w:instrText xml:space="preserve"> PAGEREF _Toc317653704 \h </w:instrText>
+            </w:r>
+            <w:r>
+              <w:rPr>
+                <w:noProof/>
+                <w:webHidden/>
+              </w:rPr>
+            </w:r>
+            <w:r>
+              <w:rPr>
+                <w:noProof/>
+                <w:webHidden/>
+              </w:rPr>
+              <w:fldChar w:fldCharType="separate"/>
+            </w:r>
+            <w:r>
+              <w:rPr>
+                <w:noProof/>
+                <w:webHidden/>
+              </w:rPr>
+              <w:t>4</w:t>
+            </w:r>
+            <w:r>
+              <w:rPr>
+                <w:noProof/>
+                <w:webHidden/>
+              </w:rPr>
+              <w:fldChar w:fldCharType="end"/>
+            </w:r>
+          </w:hyperlink>
+        </w:p>
+        <w:p>
+          <w:pPr>
+            <w:pStyle w:val="TOC2"/>
+            <w:tabs>
+              <w:tab w:val="left" w:pos="660"/>
+              <w:tab w:val="right" w:leader="dot" w:pos="10528"/>
+            </w:tabs>
+            <w:rPr>
+              <w:noProof/>
+            </w:rPr>
+          </w:pPr>
+          <w:hyperlink w:anchor="_Toc317653705" w:history="1">
+            <w:r>
+              <w:rPr>
+                <w:rStyle w:val="Hyperlink"/>
+                <w:rFonts w:ascii="Times New Roman" w:hAnsi="Times New Roman" w:cs="Times New Roman"/>
+                <w:noProof/>
+                <w:lang w:val="en-US"/>
+              </w:rPr>
+              <w:t>6)</w:t>
+            </w:r>
+            <w:r>
+              <w:rPr>
+                <w:noProof/>
+              </w:rPr>
+              <w:tab/>
+            </w:r>
+            <w:r>
+              <w:rPr>
+                <w:rStyle w:val="Hyperlink"/>
+                <w:rFonts w:ascii="Times New Roman" w:hAnsi="Times New Roman" w:cs="Times New Roman"/>
+                <w:noProof/>
+                <w:lang w:val="en-US"/>
+              </w:rPr>
+              <w:t>Dành cho admin và nhân viên nhà hàng</w:t>
+            </w:r>
+            <w:r>
+              <w:rPr>
+                <w:noProof/>
+                <w:webHidden/>
+              </w:rPr>
+              <w:tab/>
+            </w:r>
+            <w:r>
+              <w:rPr>
+                <w:noProof/>
+                <w:webHidden/>
+              </w:rPr>
+              <w:fldChar w:fldCharType="begin"/>
+            </w:r>
+            <w:r>
+              <w:rPr>
+                <w:noProof/>
+                <w:webHidden/>
+              </w:rPr>
+              <w:instrText xml:space="preserve"> PAGEREF _Toc317653705 \h </w:instrText>
+            </w:r>
+            <w:r>
+              <w:rPr>
+                <w:noProof/>
+                <w:webHidden/>
+              </w:rPr>
+            </w:r>
+            <w:r>
+              <w:rPr>
+                <w:noProof/>
+                <w:webHidden/>
+              </w:rPr>
+              <w:fldChar w:fldCharType="separate"/>
+            </w:r>
+            <w:r>
+              <w:rPr>
+                <w:noProof/>
+                <w:webHidden/>
+              </w:rPr>
+              <w:t>4</w:t>
+            </w:r>
+            <w:r>
+              <w:rPr>
+                <w:noProof/>
+                <w:webHidden/>
+              </w:rPr>
+              <w:fldChar w:fldCharType="end"/>
+            </w:r>
+          </w:hyperlink>
+        </w:p>
+        <w:p>
+          <w:pPr>
+            <w:pStyle w:val="TOC1"/>
+            <w:rPr>
+              <w:noProof/>
+            </w:rPr>
+          </w:pPr>
+          <w:hyperlink w:anchor="_Toc317653706" w:history="1">
+            <w:r>
+              <w:rPr>
+                <w:rStyle w:val="Hyperlink"/>
+                <w:rFonts w:ascii="Times New Roman" w:hAnsi="Times New Roman" w:cs="Times New Roman"/>
+                <w:noProof/>
+                <w:lang w:val="en-US"/>
+              </w:rPr>
+              <w:t>IV.</w:t>
+            </w:r>
+            <w:r>
+              <w:rPr>
+                <w:noProof/>
+              </w:rPr>
+              <w:tab/>
+            </w:r>
+            <w:r>
+              <w:rPr>
+                <w:rStyle w:val="Hyperlink"/>
+                <w:rFonts w:ascii="Times New Roman" w:hAnsi="Times New Roman" w:cs="Times New Roman"/>
+                <w:noProof/>
+                <w:lang w:val="en-US"/>
+              </w:rPr>
+              <w:t>GIAO DIỆN</w:t>
+            </w:r>
+            <w:r>
+              <w:rPr>
+                <w:noProof/>
+                <w:webHidden/>
+              </w:rPr>
+              <w:tab/>
+            </w:r>
+            <w:r>
+              <w:rPr>
+                <w:noProof/>
+                <w:webHidden/>
+              </w:rPr>
+              <w:fldChar w:fldCharType="begin"/>
+            </w:r>
+            <w:r>
+              <w:rPr>
+                <w:noProof/>
+                <w:webHidden/>
+              </w:rPr>
+              <w:instrText xml:space="preserve"> PAGEREF _Toc317653706 \h </w:instrText>
+            </w:r>
+            <w:r>
+              <w:rPr>
+                <w:noProof/>
+                <w:webHidden/>
+              </w:rPr>
+            </w:r>
+            <w:r>
+              <w:rPr>
+                <w:noProof/>
+                <w:webHidden/>
+              </w:rPr>
+              <w:fldChar w:fldCharType="separate"/>
+            </w:r>
+            <w:r>
+              <w:rPr>
+                <w:noProof/>
+                <w:webHidden/>
+              </w:rPr>
+              <w:t>4</w:t>
+            </w:r>
+            <w:r>
+              <w:rPr>
+                <w:noProof/>
+                <w:webHidden/>
+              </w:rPr>
+              <w:fldChar w:fldCharType="end"/>
+            </w:r>
+          </w:hyperlink>
+        </w:p>
+        <w:p>
+          <w:pPr>
+            <w:pStyle w:val="TOC1"/>
+            <w:rPr>
+              <w:noProof/>
+            </w:rPr>
+          </w:pPr>
+          <w:hyperlink w:anchor="_Toc317653707" w:history="1">
+            <w:r>
+              <w:rPr>
+                <w:rStyle w:val="Hyperlink"/>
+                <w:rFonts w:ascii="Times New Roman" w:hAnsi="Times New Roman" w:cs="Times New Roman"/>
+                <w:noProof/>
+                <w:lang w:val="en-US"/>
+              </w:rPr>
+              <w:t>V.</w:t>
+            </w:r>
+            <w:r>
+              <w:rPr>
+                <w:noProof/>
+              </w:rPr>
+              <w:tab/>
+            </w:r>
+            <w:r>
+              <w:rPr>
+                <w:rStyle w:val="Hyperlink"/>
+                <w:rFonts w:ascii="Times New Roman" w:hAnsi="Times New Roman" w:cs="Times New Roman"/>
+                <w:noProof/>
+                <w:lang w:val="en-US"/>
+              </w:rPr>
+              <w:t>TÍNH TIỆN DỤNG</w:t>
+            </w:r>
+            <w:r>
+              <w:rPr>
+                <w:noProof/>
+                <w:webHidden/>
+              </w:rPr>
+              <w:tab/>
+            </w:r>
+            <w:r>
+              <w:rPr>
+                <w:noProof/>
+                <w:webHidden/>
+              </w:rPr>
+              <w:fldChar w:fldCharType="begin"/>
+            </w:r>
+            <w:r>
+              <w:rPr>
+                <w:noProof/>
+                <w:webHidden/>
+              </w:rPr>
+              <w:instrText xml:space="preserve"> PAGEREF _Toc317653707 \h </w:instrText>
+            </w:r>
+            <w:r>
+              <w:rPr>
+                <w:noProof/>
+                <w:webHidden/>
+              </w:rPr>
+            </w:r>
+            <w:r>
+              <w:rPr>
+                <w:noProof/>
+                <w:webHidden/>
+              </w:rPr>
+              <w:fldChar w:fldCharType="separate"/>
+            </w:r>
+            <w:r>
+              <w:rPr>
+                <w:noProof/>
+                <w:webHidden/>
+              </w:rPr>
+              <w:t>5</w:t>
             </w:r>
             <w:r>
               <w:rPr>
@@ -1099,7 +2077,7 @@
           <w:lang w:val="en-US"/>
         </w:rPr>
       </w:pPr>
-      <w:bookmarkStart w:id="0" w:name="_Toc317448885"/>
+      <w:bookmarkStart w:id="0" w:name="_Toc317653694"/>
       <w:r>
         <w:rPr>
           <w:rFonts w:ascii="Times New Roman" w:hAnsi="Times New Roman" w:cs="Times New Roman"/>
@@ -1698,6 +2676,15 @@
                 <w:lang w:val="en-US"/>
               </w:rPr>
             </w:pPr>
+            <w:r>
+              <w:rPr>
+                <w:rFonts w:ascii="Times New Roman" w:hAnsi="Times New Roman" w:cs="Times New Roman"/>
+                <w:sz w:val="24"/>
+                <w:szCs w:val="24"/>
+                <w:lang w:val="en-US"/>
+              </w:rPr>
+              <w:t>X</w:t>
+            </w:r>
           </w:p>
         </w:tc>
       </w:tr>
@@ -1840,7 +2827,7 @@
           <w:lang w:val="en-US"/>
         </w:rPr>
       </w:pPr>
-      <w:bookmarkStart w:id="1" w:name="_Toc317448886"/>
+      <w:bookmarkStart w:id="1" w:name="_Toc317653695"/>
       <w:r>
         <w:rPr>
           <w:rFonts w:ascii="Times New Roman" w:hAnsi="Times New Roman" w:cs="Times New Roman"/>
@@ -1868,15 +2855,15 @@
           <w:lang w:val="en-US"/>
         </w:rPr>
       </w:pPr>
-      <w:bookmarkStart w:id="2" w:name="_Toc317448887"/>
-      <w:r>
-        <w:rPr>
-          <w:rFonts w:ascii="Times New Roman" w:hAnsi="Times New Roman" w:cs="Times New Roman"/>
-          <w:sz w:val="24"/>
-          <w:szCs w:val="24"/>
-          <w:lang w:val="en-US"/>
-        </w:rPr>
-        <w:t>Mô tả đề tài</w:t>
+      <w:bookmarkStart w:id="2" w:name="_Toc317653696"/>
+      <w:r>
+        <w:rPr>
+          <w:rFonts w:ascii="Times New Roman" w:hAnsi="Times New Roman" w:cs="Times New Roman"/>
+          <w:sz w:val="24"/>
+          <w:szCs w:val="24"/>
+          <w:lang w:val="en-US"/>
+        </w:rPr>
+        <w:t>Thông tin cơ bản</w:t>
       </w:r>
       <w:bookmarkEnd w:id="2"/>
     </w:p>
@@ -1884,6 +2871,7 @@
       <w:pPr>
         <w:pStyle w:val="ListParagraph"/>
         <w:ind w:left="1134"/>
+        <w:jc w:val="both"/>
         <w:rPr>
           <w:rFonts w:ascii="Times New Roman" w:hAnsi="Times New Roman" w:cs="Times New Roman"/>
           <w:sz w:val="24"/>
@@ -1899,12 +2887,49 @@
           <w:lang w:val="en-US"/>
         </w:rPr>
         <w:t>Tên đề tài:</w:t>
+      </w:r>
+      <w:r>
+        <w:rPr>
+          <w:rFonts w:ascii="Times New Roman" w:hAnsi="Times New Roman" w:cs="Times New Roman"/>
+          <w:sz w:val="24"/>
+          <w:szCs w:val="24"/>
+          <w:lang w:val="en-US"/>
+        </w:rPr>
+        <w:t xml:space="preserve"> Trang web quản lý nhà hàng </w:t>
+      </w:r>
+      <w:r>
+        <w:rPr>
+          <w:rFonts w:ascii="Times New Roman" w:hAnsi="Times New Roman" w:cs="Times New Roman"/>
+          <w:sz w:val="24"/>
+          <w:szCs w:val="24"/>
+          <w:lang w:val="en-US"/>
+        </w:rPr>
+        <w:t>–</w:t>
+      </w:r>
+      <w:r>
+        <w:rPr>
+          <w:rFonts w:ascii="Times New Roman" w:hAnsi="Times New Roman" w:cs="Times New Roman"/>
+          <w:sz w:val="24"/>
+          <w:szCs w:val="24"/>
+          <w:lang w:val="en-US"/>
+        </w:rPr>
+        <w:t xml:space="preserve"> WARM</w:t>
+      </w:r>
+      <w:r>
+        <w:rPr>
+          <w:rFonts w:ascii="Times New Roman" w:hAnsi="Times New Roman" w:cs="Times New Roman"/>
+          <w:sz w:val="24"/>
+          <w:szCs w:val="24"/>
+          <w:lang w:val="en-US"/>
+        </w:rPr>
+        <w:t>.</w:t>
       </w:r>
     </w:p>
     <w:p>
       <w:pPr>
         <w:pStyle w:val="ListParagraph"/>
         <w:ind w:left="1134"/>
+        <w:jc w:val="both"/>
         <w:rPr>
           <w:rFonts w:ascii="Times New Roman" w:hAnsi="Times New Roman" w:cs="Times New Roman"/>
           <w:sz w:val="24"/>
@@ -1920,12 +2945,22 @@
           <w:lang w:val="en-US"/>
         </w:rPr>
         <w:t>Ngôn ngữ sử dụng:</w:t>
+      </w:r>
+      <w:r>
+        <w:rPr>
+          <w:rFonts w:ascii="Times New Roman" w:hAnsi="Times New Roman" w:cs="Times New Roman"/>
+          <w:sz w:val="24"/>
+          <w:szCs w:val="24"/>
+          <w:lang w:val="en-US"/>
+        </w:rPr>
+        <w:t xml:space="preserve"> C#.</w:t>
       </w:r>
     </w:p>
     <w:p>
       <w:pPr>
         <w:pStyle w:val="ListParagraph"/>
         <w:ind w:left="1134"/>
+        <w:jc w:val="both"/>
         <w:rPr>
           <w:rFonts w:ascii="Times New Roman" w:hAnsi="Times New Roman" w:cs="Times New Roman"/>
           <w:sz w:val="24"/>
@@ -1941,40 +2976,47 @@
           <w:lang w:val="en-US"/>
         </w:rPr>
         <w:t>Nền tảng:</w:t>
+      </w:r>
+      <w:r>
+        <w:rPr>
+          <w:rFonts w:ascii="Times New Roman" w:hAnsi="Times New Roman" w:cs="Times New Roman"/>
+          <w:sz w:val="24"/>
+          <w:szCs w:val="24"/>
+          <w:lang w:val="en-US"/>
+        </w:rPr>
+        <w:t xml:space="preserve"> ASP.NET</w:t>
+      </w:r>
+      <w:r>
+        <w:rPr>
+          <w:rFonts w:ascii="Times New Roman" w:hAnsi="Times New Roman" w:cs="Times New Roman"/>
+          <w:sz w:val="24"/>
+          <w:szCs w:val="24"/>
+          <w:lang w:val="en-US"/>
+        </w:rPr>
+        <w:t>.</w:t>
       </w:r>
     </w:p>
     <w:p>
       <w:pPr>
         <w:pStyle w:val="ListParagraph"/>
         <w:ind w:left="1134"/>
-        <w:rPr>
-          <w:rFonts w:ascii="Times New Roman" w:hAnsi="Times New Roman" w:cs="Times New Roman"/>
-          <w:sz w:val="24"/>
-          <w:szCs w:val="24"/>
-          <w:lang w:val="en-US"/>
-        </w:rPr>
-      </w:pPr>
-      <w:r>
-        <w:rPr>
-          <w:rFonts w:ascii="Times New Roman" w:hAnsi="Times New Roman" w:cs="Times New Roman"/>
-          <w:sz w:val="24"/>
-          <w:szCs w:val="24"/>
-          <w:lang w:val="en-US"/>
-        </w:rPr>
-        <w:t>Mô tả:</w:t>
-      </w:r>
-    </w:p>
-    <w:p>
-      <w:pPr>
-        <w:pStyle w:val="ListParagraph"/>
-        <w:ind w:left="1134"/>
-        <w:rPr>
-          <w:rFonts w:ascii="Times New Roman" w:hAnsi="Times New Roman" w:cs="Times New Roman"/>
-          <w:sz w:val="24"/>
-          <w:szCs w:val="24"/>
-          <w:lang w:val="en-US"/>
-        </w:rPr>
-      </w:pPr>
+        <w:jc w:val="both"/>
+        <w:rPr>
+          <w:rFonts w:ascii="Times New Roman" w:hAnsi="Times New Roman" w:cs="Times New Roman"/>
+          <w:sz w:val="24"/>
+          <w:szCs w:val="24"/>
+          <w:lang w:val="en-US"/>
+        </w:rPr>
+      </w:pPr>
+      <w:r>
+        <w:rPr>
+          <w:rFonts w:ascii="Times New Roman" w:hAnsi="Times New Roman" w:cs="Times New Roman"/>
+          <w:sz w:val="24"/>
+          <w:szCs w:val="24"/>
+          <w:lang w:val="en-US"/>
+        </w:rPr>
+        <w:t>Công cụ phát triển: Visual Studio 2010.</w:t>
+      </w:r>
     </w:p>
     <w:p>
       <w:pPr>
@@ -1992,39 +3034,803 @@
           <w:lang w:val="en-US"/>
         </w:rPr>
       </w:pPr>
-      <w:bookmarkStart w:id="3" w:name="_Toc317448888"/>
-      <w:r>
-        <w:rPr>
-          <w:rFonts w:ascii="Times New Roman" w:hAnsi="Times New Roman" w:cs="Times New Roman"/>
-          <w:sz w:val="24"/>
-          <w:szCs w:val="24"/>
-          <w:lang w:val="en-US"/>
-        </w:rPr>
-        <w:t>Danh sách chức năng</w:t>
+      <w:bookmarkStart w:id="3" w:name="_Toc317653697"/>
+      <w:r>
+        <w:rPr>
+          <w:rFonts w:ascii="Times New Roman" w:hAnsi="Times New Roman" w:cs="Times New Roman"/>
+          <w:sz w:val="24"/>
+          <w:szCs w:val="24"/>
+          <w:lang w:val="en-US"/>
+        </w:rPr>
+        <w:t>Mô tả</w:t>
       </w:r>
       <w:bookmarkEnd w:id="3"/>
+    </w:p>
+    <w:p>
+      <w:pPr>
+        <w:pStyle w:val="ListParagraph"/>
+        <w:spacing w:after="200"/>
+        <w:ind w:left="1134" w:firstLine="306"/>
+        <w:contextualSpacing w:val="0"/>
+        <w:jc w:val="both"/>
+        <w:rPr>
+          <w:rFonts w:ascii="Times New Roman" w:hAnsi="Times New Roman" w:cs="Times New Roman"/>
+          <w:sz w:val="24"/>
+          <w:szCs w:val="24"/>
+          <w:lang w:val="en-US"/>
+        </w:rPr>
+      </w:pPr>
+      <w:r>
+        <w:rPr>
+          <w:rFonts w:ascii="Times New Roman" w:hAnsi="Times New Roman" w:cs="Times New Roman"/>
+          <w:sz w:val="24"/>
+          <w:szCs w:val="24"/>
+          <w:lang w:val="en-US"/>
+        </w:rPr>
+        <w:t>Đ</w:t>
+      </w:r>
+      <w:r>
+        <w:rPr>
+          <w:rFonts w:ascii="Times New Roman" w:hAnsi="Times New Roman" w:cs="Times New Roman"/>
+          <w:sz w:val="24"/>
+          <w:szCs w:val="24"/>
+          <w:lang w:val="en-US"/>
+        </w:rPr>
+        <w:t xml:space="preserve">ây là một dự án xây dựng </w:t>
+      </w:r>
+      <w:r>
+        <w:rPr>
+          <w:rFonts w:ascii="Times New Roman" w:hAnsi="Times New Roman" w:cs="Times New Roman"/>
+          <w:sz w:val="24"/>
+          <w:szCs w:val="24"/>
+          <w:lang w:val="en-US"/>
+        </w:rPr>
+        <w:t>một</w:t>
+      </w:r>
+      <w:r>
+        <w:rPr>
+          <w:rFonts w:ascii="Times New Roman" w:hAnsi="Times New Roman" w:cs="Times New Roman"/>
+          <w:sz w:val="24"/>
+          <w:szCs w:val="24"/>
+          <w:lang w:val="en-US"/>
+        </w:rPr>
+        <w:t xml:space="preserve"> trang web để giới thiệu và quảng bá hình ảnh của một nhà hàng 5 sao ở TP.HCM. Khách hàng có thể tham quan nhà hàng hay xem các món ăn ở đây một cách gián tiếp nhưng sinh động bằng hình ảnh và các đoạn clip ngắn. Ngoài ra, trang web này cũng là nơi để khách hàng để bình luận và góp ý </w:t>
+      </w:r>
+      <w:r>
+        <w:rPr>
+          <w:rFonts w:ascii="Times New Roman" w:hAnsi="Times New Roman" w:cs="Times New Roman"/>
+          <w:sz w:val="24"/>
+          <w:szCs w:val="24"/>
+          <w:lang w:val="en-US"/>
+        </w:rPr>
+        <w:t xml:space="preserve">cho </w:t>
+      </w:r>
+      <w:r>
+        <w:rPr>
+          <w:rFonts w:ascii="Times New Roman" w:hAnsi="Times New Roman" w:cs="Times New Roman"/>
+          <w:sz w:val="24"/>
+          <w:szCs w:val="24"/>
+          <w:lang w:val="en-US"/>
+        </w:rPr>
+        <w:t xml:space="preserve"> nhà hàng để nhà hàng cải thiện ngày càng tốt hơn. Đặc biệt, khách hàng có thể thông qua trang web này để đặt bàn và món ăn một cách tiện lợi nhanh chóng trước khi tới đây để nhà hàng có thể chuẩn bị tiếp đón và phục vụ một cách tốt nhất.</w:t>
+      </w:r>
+    </w:p>
+    <w:p>
+      <w:pPr>
+        <w:pStyle w:val="ListParagraph"/>
+        <w:spacing w:after="200"/>
+        <w:ind w:left="1134" w:firstLine="306"/>
+        <w:contextualSpacing w:val="0"/>
+        <w:jc w:val="both"/>
+        <w:rPr>
+          <w:rFonts w:ascii="Times New Roman" w:hAnsi="Times New Roman" w:cs="Times New Roman"/>
+          <w:sz w:val="24"/>
+          <w:szCs w:val="24"/>
+          <w:lang w:val="en-US"/>
+        </w:rPr>
+      </w:pPr>
+      <w:r>
+        <w:rPr>
+          <w:rFonts w:ascii="Times New Roman" w:hAnsi="Times New Roman" w:cs="Times New Roman"/>
+          <w:sz w:val="24"/>
+          <w:szCs w:val="24"/>
+          <w:lang w:val="en-US"/>
+        </w:rPr>
+        <w:t>Trang web ngoài phục vụ cho khách hảng cũng là 1 nơi để nhân viên quản lý thông tin của nhà hàng. Nhân viên nhà hàng có thể quản lý thực đơn ở đây, cũng như xem phiếu đặt chỗ và danh sách món ăn của khách hàng để báo cho các bộ phận liên quan chuẩn bị trước.</w:t>
+      </w:r>
+    </w:p>
+    <w:p>
+      <w:pPr>
+        <w:pStyle w:val="ListParagraph"/>
+        <w:numPr>
+          <w:ilvl w:val="1"/>
+          <w:numId w:val="1"/>
+        </w:numPr>
+        <w:ind w:left="1134"/>
+        <w:outlineLvl w:val="1"/>
+        <w:rPr>
+          <w:rFonts w:ascii="Times New Roman" w:hAnsi="Times New Roman" w:cs="Times New Roman"/>
+          <w:sz w:val="24"/>
+          <w:szCs w:val="24"/>
+          <w:lang w:val="en-US"/>
+        </w:rPr>
+      </w:pPr>
+      <w:bookmarkStart w:id="4" w:name="_Toc317653698"/>
+      <w:r>
+        <w:rPr>
+          <w:rFonts w:ascii="Times New Roman" w:hAnsi="Times New Roman" w:cs="Times New Roman"/>
+          <w:sz w:val="24"/>
+          <w:szCs w:val="24"/>
+          <w:lang w:val="en-US"/>
+        </w:rPr>
+        <w:t>Yêu cầu của khách hàng</w:t>
+      </w:r>
+      <w:bookmarkEnd w:id="4"/>
+    </w:p>
+    <w:p>
+      <w:pPr>
+        <w:spacing w:after="200"/>
+        <w:ind w:left="1134" w:firstLine="306"/>
+        <w:jc w:val="both"/>
+        <w:rPr>
+          <w:rFonts w:ascii="Times New Roman" w:hAnsi="Times New Roman" w:cs="Times New Roman"/>
+          <w:sz w:val="24"/>
+          <w:szCs w:val="24"/>
+        </w:rPr>
+      </w:pPr>
+      <w:r>
+        <w:rPr>
+          <w:rFonts w:ascii="Times New Roman" w:hAnsi="Times New Roman" w:cs="Times New Roman"/>
+          <w:sz w:val="24"/>
+          <w:szCs w:val="24"/>
+        </w:rPr>
+        <w:t>Giới thiệu về nhà hàng, như lịch sử hình thành, địa điểm, hình ảnh, các dịch vụ, các chứng nhận dịch vụ nhận được…</w:t>
+      </w:r>
+    </w:p>
+    <w:p>
+      <w:pPr>
+        <w:spacing w:after="200"/>
+        <w:ind w:left="1134" w:firstLine="306"/>
+        <w:jc w:val="both"/>
+        <w:rPr>
+          <w:rFonts w:ascii="Times New Roman" w:hAnsi="Times New Roman" w:cs="Times New Roman"/>
+          <w:sz w:val="24"/>
+          <w:szCs w:val="24"/>
+        </w:rPr>
+      </w:pPr>
+      <w:r>
+        <w:rPr>
+          <w:rFonts w:ascii="Times New Roman" w:hAnsi="Times New Roman" w:cs="Times New Roman"/>
+          <w:sz w:val="24"/>
+          <w:szCs w:val="24"/>
+        </w:rPr>
+        <w:t>Thăm quan nhà hàng online: khách hàng có thể ngồi ở nhà nhưng vẫn thăm quan nhà hàng một cách thoải mái. Khách hàng có thể ngắm khung cảnh nhà hàng từ bên ngoài, xem các bàn tiệc, cách bố trí  bàn, khung cảnh đẹp xung quanh, khung cảnh nhà hàng lúc đông khách, khung cảnh nhà bếp, cảnh các bồi bàn lịch sự, cảnh các món ăn ngon… Các phương tiện gồm hình ảnh, flash, video, các bài báo giới thiệu…</w:t>
+      </w:r>
+    </w:p>
+    <w:p>
+      <w:pPr>
+        <w:spacing w:after="200"/>
+        <w:ind w:left="1134" w:firstLine="306"/>
+        <w:jc w:val="both"/>
+        <w:rPr>
+          <w:rFonts w:ascii="Times New Roman" w:hAnsi="Times New Roman" w:cs="Times New Roman"/>
+          <w:sz w:val="24"/>
+          <w:szCs w:val="24"/>
+        </w:rPr>
+      </w:pPr>
+      <w:r>
+        <w:rPr>
+          <w:rFonts w:ascii="Times New Roman" w:hAnsi="Times New Roman" w:cs="Times New Roman"/>
+          <w:sz w:val="24"/>
+          <w:szCs w:val="24"/>
+        </w:rPr>
+        <w:t>Đặt chỗ online: khách hàng có thể chọn bàn, chọn món ăn , kết quả là hình ảnh một bàn ăn với nhiều món ăn được bày biện sẵn, người dùng có thể thấy và cảm nhận được các món ăn ngay khi đặt chỗ.</w:t>
+      </w:r>
     </w:p>
     <w:p>
       <w:pPr>
         <w:pStyle w:val="ListParagraph"/>
         <w:ind w:left="1134"/>
-        <w:rPr>
-          <w:rFonts w:ascii="Times New Roman" w:hAnsi="Times New Roman" w:cs="Times New Roman"/>
-          <w:sz w:val="24"/>
-          <w:szCs w:val="24"/>
-          <w:lang w:val="en-US"/>
-        </w:rPr>
-      </w:pPr>
+        <w:outlineLvl w:val="1"/>
+        <w:rPr>
+          <w:rFonts w:ascii="Times New Roman" w:hAnsi="Times New Roman" w:cs="Times New Roman"/>
+          <w:sz w:val="24"/>
+          <w:szCs w:val="24"/>
+        </w:rPr>
+      </w:pPr>
+    </w:p>
+    <w:p>
+      <w:pPr>
+        <w:pStyle w:val="ListParagraph"/>
+        <w:numPr>
+          <w:ilvl w:val="0"/>
+          <w:numId w:val="1"/>
+        </w:numPr>
+        <w:outlineLvl w:val="0"/>
+        <w:rPr>
+          <w:rFonts w:ascii="Times New Roman" w:hAnsi="Times New Roman" w:cs="Times New Roman"/>
+          <w:sz w:val="24"/>
+          <w:szCs w:val="24"/>
+          <w:lang w:val="en-US"/>
+        </w:rPr>
+      </w:pPr>
+      <w:bookmarkStart w:id="5" w:name="_Toc317653699"/>
+      <w:r>
+        <w:rPr>
+          <w:rFonts w:ascii="Times New Roman" w:hAnsi="Times New Roman" w:cs="Times New Roman"/>
+          <w:sz w:val="24"/>
+          <w:szCs w:val="24"/>
+          <w:lang w:val="en-US"/>
+        </w:rPr>
+        <w:t>DANH SÁCH CHỨC NĂNG</w:t>
+      </w:r>
+      <w:bookmarkEnd w:id="5"/>
+    </w:p>
+    <w:p>
+      <w:pPr>
+        <w:pStyle w:val="ListParagraph"/>
+        <w:numPr>
+          <w:ilvl w:val="1"/>
+          <w:numId w:val="1"/>
+        </w:numPr>
+        <w:ind w:left="1134"/>
+        <w:jc w:val="both"/>
+        <w:outlineLvl w:val="1"/>
+        <w:rPr>
+          <w:rFonts w:ascii="Times New Roman" w:hAnsi="Times New Roman" w:cs="Times New Roman"/>
+          <w:sz w:val="24"/>
+          <w:szCs w:val="24"/>
+          <w:lang w:val="en-US"/>
+        </w:rPr>
+      </w:pPr>
+      <w:bookmarkStart w:id="6" w:name="_Toc317653700"/>
+      <w:r>
+        <w:rPr>
+          <w:rFonts w:ascii="Times New Roman" w:hAnsi="Times New Roman" w:cs="Times New Roman"/>
+          <w:sz w:val="24"/>
+          <w:szCs w:val="24"/>
+          <w:lang w:val="en-US"/>
+        </w:rPr>
+        <w:t>Giới thiệu</w:t>
+      </w:r>
+      <w:r>
+        <w:rPr>
+          <w:rFonts w:ascii="Times New Roman" w:hAnsi="Times New Roman" w:cs="Times New Roman"/>
+          <w:sz w:val="24"/>
+          <w:szCs w:val="24"/>
+          <w:lang w:val="en-US"/>
+        </w:rPr>
+        <w:t xml:space="preserve"> nhà hàng</w:t>
+      </w:r>
+      <w:bookmarkEnd w:id="6"/>
     </w:p>
     <w:p>
       <w:pPr>
         <w:pStyle w:val="ListParagraph"/>
         <w:ind w:left="1134"/>
-        <w:rPr>
-          <w:rFonts w:ascii="Times New Roman" w:hAnsi="Times New Roman" w:cs="Times New Roman"/>
-          <w:sz w:val="24"/>
-          <w:szCs w:val="24"/>
-          <w:lang w:val="en-US"/>
+        <w:jc w:val="both"/>
+        <w:rPr>
+          <w:rFonts w:ascii="Times New Roman" w:hAnsi="Times New Roman" w:cs="Times New Roman"/>
+          <w:sz w:val="24"/>
+          <w:szCs w:val="24"/>
+          <w:lang w:val="en-US"/>
+        </w:rPr>
+      </w:pPr>
+      <w:r>
+        <w:rPr>
+          <w:rFonts w:ascii="Times New Roman" w:hAnsi="Times New Roman" w:cs="Times New Roman"/>
+          <w:sz w:val="24"/>
+          <w:szCs w:val="24"/>
+          <w:lang w:val="en-US"/>
+        </w:rPr>
+        <w:t>Giới thiệu</w:t>
+      </w:r>
+      <w:r>
+        <w:rPr>
+          <w:rFonts w:ascii="Times New Roman" w:hAnsi="Times New Roman" w:cs="Times New Roman"/>
+          <w:sz w:val="24"/>
+          <w:szCs w:val="24"/>
+          <w:lang w:val="en-US"/>
+        </w:rPr>
+        <w:t xml:space="preserve"> sơ lược về nhà hàng như: lịch sử hình thành, địa chỉ, điện thoại, các món ăn đặc sản ở đây, phong cách phục vụ, các giải thưởng và thành tựu đạt được của nhà hàng.</w:t>
+      </w:r>
+    </w:p>
+    <w:p>
+      <w:pPr>
+        <w:pStyle w:val="ListParagraph"/>
+        <w:numPr>
+          <w:ilvl w:val="1"/>
+          <w:numId w:val="1"/>
+        </w:numPr>
+        <w:ind w:left="1134"/>
+        <w:jc w:val="both"/>
+        <w:outlineLvl w:val="1"/>
+        <w:rPr>
+          <w:rFonts w:ascii="Times New Roman" w:hAnsi="Times New Roman" w:cs="Times New Roman"/>
+          <w:sz w:val="24"/>
+          <w:szCs w:val="24"/>
+          <w:lang w:val="en-US"/>
+        </w:rPr>
+      </w:pPr>
+      <w:bookmarkStart w:id="7" w:name="_Toc317653701"/>
+      <w:r>
+        <w:rPr>
+          <w:rFonts w:ascii="Times New Roman" w:hAnsi="Times New Roman" w:cs="Times New Roman"/>
+          <w:sz w:val="24"/>
+          <w:szCs w:val="24"/>
+          <w:lang w:val="en-US"/>
+        </w:rPr>
+        <w:t>Giới thiệu món ăn</w:t>
+      </w:r>
+      <w:bookmarkEnd w:id="7"/>
+    </w:p>
+    <w:p>
+      <w:pPr>
+        <w:pStyle w:val="ListParagraph"/>
+        <w:ind w:left="1134"/>
+        <w:jc w:val="both"/>
+        <w:rPr>
+          <w:rFonts w:ascii="Times New Roman" w:hAnsi="Times New Roman" w:cs="Times New Roman"/>
+          <w:sz w:val="24"/>
+          <w:szCs w:val="24"/>
+          <w:lang w:val="en-US"/>
+        </w:rPr>
+      </w:pPr>
+      <w:r>
+        <w:rPr>
+          <w:rFonts w:ascii="Times New Roman" w:hAnsi="Times New Roman" w:cs="Times New Roman"/>
+          <w:sz w:val="24"/>
+          <w:szCs w:val="24"/>
+          <w:lang w:val="en-US"/>
+        </w:rPr>
+        <w:t xml:space="preserve">Giới thiệu danh sách các món ăn </w:t>
+      </w:r>
+      <w:r>
+        <w:rPr>
+          <w:rFonts w:ascii="Times New Roman" w:hAnsi="Times New Roman" w:cs="Times New Roman"/>
+          <w:sz w:val="24"/>
+          <w:szCs w:val="24"/>
+          <w:lang w:val="en-US"/>
+        </w:rPr>
+        <w:t>mà nhà hàng có thể phục vụ. khách hàng có thể xem và cảm nhận được hương vị của các món ăn qua bài miêu tà chi tiết và hình ảnh kèm theo.</w:t>
+      </w:r>
+    </w:p>
+    <w:p>
+      <w:pPr>
+        <w:pStyle w:val="ListParagraph"/>
+        <w:numPr>
+          <w:ilvl w:val="1"/>
+          <w:numId w:val="1"/>
+        </w:numPr>
+        <w:ind w:left="1134"/>
+        <w:jc w:val="both"/>
+        <w:outlineLvl w:val="1"/>
+        <w:rPr>
+          <w:rFonts w:ascii="Times New Roman" w:hAnsi="Times New Roman" w:cs="Times New Roman"/>
+          <w:sz w:val="24"/>
+          <w:szCs w:val="24"/>
+          <w:lang w:val="en-US"/>
+        </w:rPr>
+      </w:pPr>
+      <w:bookmarkStart w:id="8" w:name="_Toc317653702"/>
+      <w:r>
+        <w:rPr>
+          <w:rFonts w:ascii="Times New Roman" w:hAnsi="Times New Roman" w:cs="Times New Roman"/>
+          <w:sz w:val="24"/>
+          <w:szCs w:val="24"/>
+          <w:lang w:val="en-US"/>
+        </w:rPr>
+        <w:t>Tìm kiế</w:t>
+      </w:r>
+      <w:r>
+        <w:rPr>
+          <w:rFonts w:ascii="Times New Roman" w:hAnsi="Times New Roman" w:cs="Times New Roman"/>
+          <w:sz w:val="24"/>
+          <w:szCs w:val="24"/>
+          <w:lang w:val="en-US"/>
+        </w:rPr>
+        <w:t>m các món ăn</w:t>
+      </w:r>
+      <w:bookmarkEnd w:id="8"/>
+    </w:p>
+    <w:p>
+      <w:pPr>
+        <w:pStyle w:val="ListParagraph"/>
+        <w:ind w:left="1134"/>
+        <w:jc w:val="both"/>
+        <w:rPr>
+          <w:rFonts w:ascii="Times New Roman" w:hAnsi="Times New Roman" w:cs="Times New Roman"/>
+          <w:sz w:val="24"/>
+          <w:szCs w:val="24"/>
+          <w:lang w:val="en-US"/>
+        </w:rPr>
+      </w:pPr>
+      <w:r>
+        <w:rPr>
+          <w:rFonts w:ascii="Times New Roman" w:hAnsi="Times New Roman" w:cs="Times New Roman"/>
+          <w:sz w:val="24"/>
+          <w:szCs w:val="24"/>
+          <w:lang w:val="en-US"/>
+        </w:rPr>
+        <w:lastRenderedPageBreak/>
+        <w:t>Tìm kiế</w:t>
+      </w:r>
+      <w:r>
+        <w:rPr>
+          <w:rFonts w:ascii="Times New Roman" w:hAnsi="Times New Roman" w:cs="Times New Roman"/>
+          <w:sz w:val="24"/>
+          <w:szCs w:val="24"/>
+          <w:lang w:val="en-US"/>
+        </w:rPr>
+        <w:t xml:space="preserve">m các món ăn </w:t>
+      </w:r>
+      <w:r>
+        <w:rPr>
+          <w:rFonts w:ascii="Times New Roman" w:hAnsi="Times New Roman" w:cs="Times New Roman"/>
+          <w:sz w:val="24"/>
+          <w:szCs w:val="24"/>
+          <w:lang w:val="en-US"/>
+        </w:rPr>
+        <w:t>theo nhiều tiêu chí</w:t>
+      </w:r>
+      <w:r>
+        <w:rPr>
+          <w:rFonts w:ascii="Times New Roman" w:hAnsi="Times New Roman" w:cs="Times New Roman"/>
+          <w:sz w:val="24"/>
+          <w:szCs w:val="24"/>
+          <w:lang w:val="en-US"/>
+        </w:rPr>
+        <w:t>: tên món ăn,</w:t>
+      </w:r>
+      <w:r>
+        <w:rPr>
+          <w:rFonts w:ascii="Times New Roman" w:hAnsi="Times New Roman" w:cs="Times New Roman"/>
+          <w:sz w:val="24"/>
+          <w:szCs w:val="24"/>
+          <w:lang w:val="en-US"/>
+        </w:rPr>
+        <w:t xml:space="preserve"> </w:t>
+      </w:r>
+      <w:r>
+        <w:rPr>
+          <w:rFonts w:ascii="Times New Roman" w:hAnsi="Times New Roman" w:cs="Times New Roman"/>
+          <w:sz w:val="24"/>
+          <w:szCs w:val="24"/>
+          <w:lang w:val="en-US"/>
+        </w:rPr>
+        <w:t>giá cả</w:t>
+      </w:r>
+      <w:r>
+        <w:rPr>
+          <w:rFonts w:ascii="Times New Roman" w:hAnsi="Times New Roman" w:cs="Times New Roman"/>
+          <w:sz w:val="24"/>
+          <w:szCs w:val="24"/>
+          <w:lang w:val="en-US"/>
+        </w:rPr>
+        <w:t>,</w:t>
+      </w:r>
+      <w:r>
+        <w:rPr>
+          <w:rFonts w:ascii="Times New Roman" w:hAnsi="Times New Roman" w:cs="Times New Roman"/>
+          <w:sz w:val="24"/>
+          <w:szCs w:val="24"/>
+          <w:lang w:val="en-US"/>
+        </w:rPr>
+        <w:t>…</w:t>
+      </w:r>
+    </w:p>
+    <w:p>
+      <w:pPr>
+        <w:pStyle w:val="ListParagraph"/>
+        <w:numPr>
+          <w:ilvl w:val="1"/>
+          <w:numId w:val="1"/>
+        </w:numPr>
+        <w:ind w:left="1134"/>
+        <w:jc w:val="both"/>
+        <w:outlineLvl w:val="1"/>
+        <w:rPr>
+          <w:rFonts w:ascii="Times New Roman" w:hAnsi="Times New Roman" w:cs="Times New Roman"/>
+          <w:sz w:val="24"/>
+          <w:szCs w:val="24"/>
+          <w:lang w:val="en-US"/>
+        </w:rPr>
+      </w:pPr>
+      <w:bookmarkStart w:id="9" w:name="_Toc317653703"/>
+      <w:r>
+        <w:rPr>
+          <w:rFonts w:ascii="Times New Roman" w:hAnsi="Times New Roman" w:cs="Times New Roman"/>
+          <w:sz w:val="24"/>
+          <w:szCs w:val="24"/>
+          <w:lang w:val="en-US"/>
+        </w:rPr>
+        <w:t>Đặt chỗ</w:t>
+      </w:r>
+      <w:bookmarkEnd w:id="9"/>
+    </w:p>
+    <w:p>
+      <w:pPr>
+        <w:pStyle w:val="ListParagraph"/>
+        <w:ind w:left="1134"/>
+        <w:jc w:val="both"/>
+        <w:rPr>
+          <w:rFonts w:ascii="Times New Roman" w:hAnsi="Times New Roman" w:cs="Times New Roman"/>
+          <w:sz w:val="24"/>
+          <w:szCs w:val="24"/>
+          <w:lang w:val="en-US"/>
+        </w:rPr>
+      </w:pPr>
+      <w:r>
+        <w:rPr>
+          <w:rFonts w:ascii="Times New Roman" w:hAnsi="Times New Roman" w:cs="Times New Roman"/>
+          <w:sz w:val="24"/>
+          <w:szCs w:val="24"/>
+          <w:lang w:val="en-US"/>
+        </w:rPr>
+        <w:t>K</w:t>
+      </w:r>
+      <w:r>
+        <w:rPr>
+          <w:rFonts w:ascii="Times New Roman" w:hAnsi="Times New Roman" w:cs="Times New Roman"/>
+          <w:sz w:val="24"/>
+          <w:szCs w:val="24"/>
+          <w:lang w:val="en-US"/>
+        </w:rPr>
+        <w:t>hách hàng có thể đặt chỗ trước khi đến đây. Khách hàng có thể dùng kết hợp với trang thực đơn để chọn các món ăn đặt để nhà hàng chuẩn bị trước.</w:t>
+      </w:r>
+    </w:p>
+    <w:p>
+      <w:pPr>
+        <w:pStyle w:val="ListParagraph"/>
+        <w:numPr>
+          <w:ilvl w:val="1"/>
+          <w:numId w:val="1"/>
+        </w:numPr>
+        <w:ind w:left="1134"/>
+        <w:jc w:val="both"/>
+        <w:outlineLvl w:val="1"/>
+        <w:rPr>
+          <w:rFonts w:ascii="Times New Roman" w:hAnsi="Times New Roman" w:cs="Times New Roman"/>
+          <w:sz w:val="24"/>
+          <w:szCs w:val="24"/>
+          <w:lang w:val="en-US"/>
+        </w:rPr>
+      </w:pPr>
+      <w:bookmarkStart w:id="10" w:name="_Toc317653704"/>
+      <w:r>
+        <w:rPr>
+          <w:rFonts w:ascii="Times New Roman" w:hAnsi="Times New Roman" w:cs="Times New Roman"/>
+          <w:sz w:val="24"/>
+          <w:szCs w:val="24"/>
+          <w:lang w:val="en-US"/>
+        </w:rPr>
+        <w:t>Đăng nhập, đăng ký, đăn xuất</w:t>
+      </w:r>
+      <w:bookmarkEnd w:id="10"/>
+    </w:p>
+    <w:p>
+      <w:pPr>
+        <w:pStyle w:val="ListParagraph"/>
+        <w:ind w:left="1134"/>
+        <w:jc w:val="both"/>
+        <w:rPr>
+          <w:rFonts w:ascii="Times New Roman" w:hAnsi="Times New Roman" w:cs="Times New Roman"/>
+          <w:sz w:val="24"/>
+          <w:szCs w:val="24"/>
+          <w:lang w:val="en-US"/>
+        </w:rPr>
+      </w:pPr>
+      <w:r>
+        <w:rPr>
+          <w:rFonts w:ascii="Times New Roman" w:hAnsi="Times New Roman" w:cs="Times New Roman"/>
+          <w:sz w:val="24"/>
+          <w:szCs w:val="24"/>
+          <w:lang w:val="en-US"/>
+        </w:rPr>
+        <w:t xml:space="preserve">Khách hàng có nhu cầu đặt chỗ cần đăng ký tài khoản trên trang web. Ngoài ra khách hàng </w:t>
+      </w:r>
+      <w:r>
+        <w:rPr>
+          <w:rFonts w:ascii="Times New Roman" w:hAnsi="Times New Roman" w:cs="Times New Roman"/>
+          <w:sz w:val="24"/>
+          <w:szCs w:val="24"/>
+          <w:lang w:val="en-US"/>
+        </w:rPr>
+        <w:t xml:space="preserve">không rành về máy tính </w:t>
+      </w:r>
+      <w:r>
+        <w:rPr>
+          <w:rFonts w:ascii="Times New Roman" w:hAnsi="Times New Roman" w:cs="Times New Roman"/>
+          <w:sz w:val="24"/>
+          <w:szCs w:val="24"/>
+          <w:lang w:val="en-US"/>
+        </w:rPr>
+        <w:t>có thể gọi điện trực tiếp đến nhà hàng để nhân viên nhà hàng đăng ký thay.</w:t>
+      </w:r>
+    </w:p>
+    <w:p>
+      <w:pPr>
+        <w:pStyle w:val="ListParagraph"/>
+        <w:numPr>
+          <w:ilvl w:val="1"/>
+          <w:numId w:val="1"/>
+        </w:numPr>
+        <w:ind w:left="1134"/>
+        <w:jc w:val="both"/>
+        <w:outlineLvl w:val="1"/>
+        <w:rPr>
+          <w:rFonts w:ascii="Times New Roman" w:hAnsi="Times New Roman" w:cs="Times New Roman"/>
+          <w:sz w:val="24"/>
+          <w:szCs w:val="24"/>
+          <w:lang w:val="en-US"/>
+        </w:rPr>
+      </w:pPr>
+      <w:bookmarkStart w:id="11" w:name="_Toc317653705"/>
+      <w:r>
+        <w:rPr>
+          <w:rFonts w:ascii="Times New Roman" w:hAnsi="Times New Roman" w:cs="Times New Roman"/>
+          <w:sz w:val="24"/>
+          <w:szCs w:val="24"/>
+          <w:lang w:val="en-US"/>
+        </w:rPr>
+        <w:t xml:space="preserve">Dành cho admin </w:t>
+      </w:r>
+      <w:r>
+        <w:rPr>
+          <w:rFonts w:ascii="Times New Roman" w:hAnsi="Times New Roman" w:cs="Times New Roman"/>
+          <w:sz w:val="24"/>
+          <w:szCs w:val="24"/>
+          <w:lang w:val="en-US"/>
+        </w:rPr>
+        <w:t>và nhân viên nhà hàng</w:t>
+      </w:r>
+      <w:bookmarkEnd w:id="11"/>
+    </w:p>
+    <w:p>
+      <w:pPr>
+        <w:pStyle w:val="ListParagraph"/>
+        <w:ind w:left="1134"/>
+        <w:jc w:val="both"/>
+        <w:rPr>
+          <w:rFonts w:ascii="Times New Roman" w:hAnsi="Times New Roman" w:cs="Times New Roman"/>
+          <w:sz w:val="24"/>
+          <w:szCs w:val="24"/>
+          <w:lang w:val="en-US"/>
+        </w:rPr>
+      </w:pPr>
+      <w:r>
+        <w:rPr>
+          <w:rFonts w:ascii="Times New Roman" w:hAnsi="Times New Roman" w:cs="Times New Roman"/>
+          <w:sz w:val="24"/>
+          <w:szCs w:val="24"/>
+          <w:lang w:val="en-US"/>
+        </w:rPr>
+        <w:t>Q</w:t>
+      </w:r>
+      <w:r>
+        <w:rPr>
+          <w:rFonts w:ascii="Times New Roman" w:hAnsi="Times New Roman" w:cs="Times New Roman"/>
+          <w:sz w:val="24"/>
+          <w:szCs w:val="24"/>
+          <w:lang w:val="en-US"/>
+        </w:rPr>
+        <w:t>uản lý bàn tiệc, quản lý món ăn, quản lý đơn đặt hàng.</w:t>
+      </w:r>
+      <w:r>
+        <w:rPr>
+          <w:rFonts w:ascii="Times New Roman" w:hAnsi="Times New Roman" w:cs="Times New Roman"/>
+          <w:sz w:val="24"/>
+          <w:szCs w:val="24"/>
+          <w:lang w:val="en-US"/>
+        </w:rPr>
+        <w:t xml:space="preserve"> Admin có thể thêm, xóa hay chỉnh sửa nội dung các món ăn. Nhân viên có thể xem các phiếu đặt chỗ của khách hàng.</w:t>
+      </w:r>
+    </w:p>
+    <w:p>
+      <w:pPr>
+        <w:pStyle w:val="ListParagraph"/>
+        <w:ind w:left="1134"/>
+        <w:rPr>
+          <w:rFonts w:ascii="Times New Roman" w:hAnsi="Times New Roman" w:cs="Times New Roman"/>
+          <w:sz w:val="24"/>
+          <w:szCs w:val="24"/>
+          <w:lang w:val="en-US"/>
+        </w:rPr>
+      </w:pPr>
+    </w:p>
+    <w:p>
+      <w:pPr>
+        <w:pStyle w:val="ListParagraph"/>
+        <w:numPr>
+          <w:ilvl w:val="0"/>
+          <w:numId w:val="1"/>
+        </w:numPr>
+        <w:outlineLvl w:val="0"/>
+        <w:rPr>
+          <w:rFonts w:ascii="Times New Roman" w:hAnsi="Times New Roman" w:cs="Times New Roman"/>
+          <w:sz w:val="24"/>
+          <w:szCs w:val="24"/>
+          <w:lang w:val="en-US"/>
+        </w:rPr>
+      </w:pPr>
+      <w:bookmarkStart w:id="12" w:name="_Toc317653706"/>
+      <w:r>
+        <w:rPr>
+          <w:rFonts w:ascii="Times New Roman" w:hAnsi="Times New Roman" w:cs="Times New Roman"/>
+          <w:sz w:val="24"/>
+          <w:szCs w:val="24"/>
+          <w:lang w:val="en-US"/>
+        </w:rPr>
+        <w:t>GIAO DIỆN</w:t>
+      </w:r>
+      <w:bookmarkEnd w:id="12"/>
+    </w:p>
+    <w:p>
+      <w:pPr>
+        <w:pStyle w:val="ListParagraph"/>
+        <w:numPr>
+          <w:ilvl w:val="1"/>
+          <w:numId w:val="1"/>
+        </w:numPr>
+        <w:ind w:left="1134"/>
+        <w:rPr>
+          <w:rFonts w:ascii="Times New Roman" w:hAnsi="Times New Roman" w:cs="Times New Roman"/>
+          <w:sz w:val="24"/>
+          <w:szCs w:val="24"/>
+          <w:lang w:val="en-US"/>
+        </w:rPr>
+      </w:pPr>
+      <w:r>
+        <w:rPr>
+          <w:rFonts w:ascii="Times New Roman" w:hAnsi="Times New Roman" w:cs="Times New Roman"/>
+          <w:sz w:val="24"/>
+          <w:szCs w:val="24"/>
+          <w:lang w:val="en-US"/>
+        </w:rPr>
+        <w:t>Theme của giao diện có hình ảnh một nhà hàng.</w:t>
+      </w:r>
+    </w:p>
+    <w:p>
+      <w:pPr>
+        <w:pStyle w:val="ListParagraph"/>
+        <w:ind w:left="1134"/>
+        <w:rPr>
+          <w:rFonts w:ascii="Times New Roman" w:hAnsi="Times New Roman" w:cs="Times New Roman"/>
+          <w:sz w:val="24"/>
+          <w:szCs w:val="24"/>
+          <w:lang w:val="es-GT"/>
+        </w:rPr>
+      </w:pPr>
+      <w:r>
+        <w:rPr>
+          <w:rFonts w:ascii="Times New Roman" w:hAnsi="Times New Roman" w:cs="Times New Roman"/>
+          <w:sz w:val="24"/>
+          <w:szCs w:val="24"/>
+          <w:lang w:val="es-GT"/>
+        </w:rPr>
+        <w:t xml:space="preserve">Ví dụ: </w:t>
+      </w:r>
+      <w:hyperlink r:id="rId12" w:history="1">
+        <w:r>
+          <w:rPr>
+            <w:rStyle w:val="Hyperlink"/>
+            <w:rFonts w:ascii="Times New Roman" w:hAnsi="Times New Roman" w:cs="Times New Roman"/>
+            <w:sz w:val="24"/>
+            <w:szCs w:val="24"/>
+          </w:rPr>
+          <w:t>http://www.nhahangauco.com/home/index.html</w:t>
+        </w:r>
+      </w:hyperlink>
+    </w:p>
+    <w:p>
+      <w:pPr>
+        <w:pStyle w:val="ListParagraph"/>
+        <w:outlineLvl w:val="0"/>
+        <w:rPr>
+          <w:rFonts w:ascii="Times New Roman" w:hAnsi="Times New Roman" w:cs="Times New Roman"/>
+          <w:sz w:val="24"/>
+          <w:szCs w:val="24"/>
+          <w:lang w:val="es-GT"/>
         </w:rPr>
       </w:pPr>
     </w:p>
@@ -2033,6 +3839,869 @@
         <w:pStyle w:val="ListParagraph"/>
         <w:ind w:left="0"/>
         <w:jc w:val="center"/>
+        <w:outlineLvl w:val="0"/>
+        <w:rPr>
+          <w:rFonts w:ascii="Times New Roman" w:hAnsi="Times New Roman" w:cs="Times New Roman"/>
+          <w:sz w:val="24"/>
+          <w:szCs w:val="24"/>
+          <w:lang w:val="en-US"/>
+        </w:rPr>
+      </w:pPr>
+      <w:r>
+        <w:rPr>
+          <w:noProof/>
+        </w:rPr>
+        <w:drawing>
+          <wp:inline distT="0" distB="0" distL="0" distR="0">
+            <wp:extent cx="5486400" cy="2743200"/>
+            <wp:effectExtent l="19050" t="0" r="0" b="0"/>
+            <wp:docPr id="1" name="Picture 1" descr="background"/>
+            <wp:cNvGraphicFramePr>
+              <a:graphicFrameLocks xmlns:a="http://schemas.openxmlformats.org/drawingml/2006/main" noChangeAspect="1"/>
+            </wp:cNvGraphicFramePr>
+            <a:graphic xmlns:a="http://schemas.openxmlformats.org/drawingml/2006/main">
+              <a:graphicData uri="http://schemas.openxmlformats.org/drawingml/2006/picture">
+                <pic:pic xmlns:pic="http://schemas.openxmlformats.org/drawingml/2006/picture">
+                  <pic:nvPicPr>
+                    <pic:cNvPr id="0" name="Picture 1" descr="background"/>
+                    <pic:cNvPicPr>
+                      <a:picLocks noChangeAspect="1" noChangeArrowheads="1"/>
+                    </pic:cNvPicPr>
+                  </pic:nvPicPr>
+                  <pic:blipFill>
+                    <a:blip r:embed="rId13" cstate="print"/>
+                    <a:srcRect/>
+                    <a:stretch>
+                      <a:fillRect/>
+                    </a:stretch>
+                  </pic:blipFill>
+                  <pic:spPr bwMode="auto">
+                    <a:xfrm>
+                      <a:off x="0" y="0"/>
+                      <a:ext cx="5486400" cy="2743200"/>
+                    </a:xfrm>
+                    <a:prstGeom prst="rect">
+                      <a:avLst/>
+                    </a:prstGeom>
+                    <a:noFill/>
+                    <a:ln w="9525">
+                      <a:noFill/>
+                      <a:miter lim="800000"/>
+                      <a:headEnd/>
+                      <a:tailEnd/>
+                    </a:ln>
+                  </pic:spPr>
+                </pic:pic>
+              </a:graphicData>
+            </a:graphic>
+          </wp:inline>
+        </w:drawing>
+      </w:r>
+    </w:p>
+    <w:p>
+      <w:pPr>
+        <w:pStyle w:val="ListParagraph"/>
+        <w:outlineLvl w:val="0"/>
+        <w:rPr>
+          <w:rFonts w:ascii="Times New Roman" w:hAnsi="Times New Roman" w:cs="Times New Roman"/>
+          <w:sz w:val="24"/>
+          <w:szCs w:val="24"/>
+          <w:lang w:val="es-GT"/>
+        </w:rPr>
+      </w:pPr>
+    </w:p>
+    <w:p>
+      <w:pPr>
+        <w:pStyle w:val="ListParagraph"/>
+        <w:numPr>
+          <w:ilvl w:val="1"/>
+          <w:numId w:val="1"/>
+        </w:numPr>
+        <w:ind w:left="1134"/>
+        <w:rPr>
+          <w:rFonts w:ascii="Times New Roman" w:hAnsi="Times New Roman" w:cs="Times New Roman"/>
+          <w:sz w:val="24"/>
+          <w:szCs w:val="24"/>
+          <w:lang w:val="es-GT"/>
+        </w:rPr>
+      </w:pPr>
+      <w:r>
+        <w:rPr>
+          <w:rFonts w:ascii="Times New Roman" w:hAnsi="Times New Roman" w:cs="Times New Roman"/>
+          <w:sz w:val="24"/>
+          <w:szCs w:val="24"/>
+          <w:lang w:val="es-GT"/>
+        </w:rPr>
+        <w:t>Trang chủ có một slider trình chiếu các hình ảnh đẹp nhất của nhà hàng, các món ăn hấp dẫn.</w:t>
+      </w:r>
+    </w:p>
+    <w:p>
+      <w:pPr>
+        <w:pStyle w:val="ListParagraph"/>
+        <w:ind w:left="0"/>
+        <w:jc w:val="center"/>
+        <w:rPr>
+          <w:rFonts w:ascii="Times New Roman" w:hAnsi="Times New Roman" w:cs="Times New Roman"/>
+          <w:sz w:val="24"/>
+          <w:szCs w:val="24"/>
+          <w:lang w:val="es-GT"/>
+        </w:rPr>
+      </w:pPr>
+      <w:r>
+        <w:rPr>
+          <w:noProof/>
+        </w:rPr>
+        <w:drawing>
+          <wp:inline distT="0" distB="0" distL="0" distR="0">
+            <wp:extent cx="5698490" cy="2238375"/>
+            <wp:effectExtent l="19050" t="0" r="0" b="0"/>
+            <wp:docPr id="4" name="Picture 4" descr="slider"/>
+            <wp:cNvGraphicFramePr>
+              <a:graphicFrameLocks xmlns:a="http://schemas.openxmlformats.org/drawingml/2006/main" noChangeAspect="1"/>
+            </wp:cNvGraphicFramePr>
+            <a:graphic xmlns:a="http://schemas.openxmlformats.org/drawingml/2006/main">
+              <a:graphicData uri="http://schemas.openxmlformats.org/drawingml/2006/picture">
+                <pic:pic xmlns:pic="http://schemas.openxmlformats.org/drawingml/2006/picture">
+                  <pic:nvPicPr>
+                    <pic:cNvPr id="0" name="Picture 4" descr="slider"/>
+                    <pic:cNvPicPr>
+                      <a:picLocks noChangeAspect="1" noChangeArrowheads="1"/>
+                    </pic:cNvPicPr>
+                  </pic:nvPicPr>
+                  <pic:blipFill>
+                    <a:blip r:embed="rId14" cstate="print"/>
+                    <a:srcRect/>
+                    <a:stretch>
+                      <a:fillRect/>
+                    </a:stretch>
+                  </pic:blipFill>
+                  <pic:spPr bwMode="auto">
+                    <a:xfrm>
+                      <a:off x="0" y="0"/>
+                      <a:ext cx="5698490" cy="2238375"/>
+                    </a:xfrm>
+                    <a:prstGeom prst="rect">
+                      <a:avLst/>
+                    </a:prstGeom>
+                    <a:noFill/>
+                    <a:ln w="9525">
+                      <a:noFill/>
+                      <a:miter lim="800000"/>
+                      <a:headEnd/>
+                      <a:tailEnd/>
+                    </a:ln>
+                  </pic:spPr>
+                </pic:pic>
+              </a:graphicData>
+            </a:graphic>
+          </wp:inline>
+        </w:drawing>
+      </w:r>
+    </w:p>
+    <w:p>
+      <w:pPr>
+        <w:pStyle w:val="ListParagraph"/>
+        <w:ind w:left="1134"/>
+        <w:rPr>
+          <w:rFonts w:ascii="Times New Roman" w:hAnsi="Times New Roman" w:cs="Times New Roman"/>
+          <w:sz w:val="24"/>
+          <w:szCs w:val="24"/>
+          <w:lang w:val="es-GT"/>
+        </w:rPr>
+      </w:pPr>
+    </w:p>
+    <w:p>
+      <w:pPr>
+        <w:pStyle w:val="ListParagraph"/>
+        <w:numPr>
+          <w:ilvl w:val="1"/>
+          <w:numId w:val="1"/>
+        </w:numPr>
+        <w:ind w:left="1134"/>
+        <w:rPr>
+          <w:rFonts w:ascii="Times New Roman" w:hAnsi="Times New Roman" w:cs="Times New Roman"/>
+          <w:sz w:val="24"/>
+          <w:szCs w:val="24"/>
+          <w:lang w:val="en-US"/>
+        </w:rPr>
+      </w:pPr>
+      <w:r>
+        <w:rPr>
+          <w:rFonts w:ascii="Times New Roman" w:hAnsi="Times New Roman" w:cs="Times New Roman"/>
+          <w:sz w:val="24"/>
+          <w:szCs w:val="24"/>
+          <w:lang w:val="es-GT"/>
+        </w:rPr>
+        <w:t xml:space="preserve">Chú trọng vào chức năng tham quan nhà hàng, các hình ảnh phải có hiệu ứng hiển thị bắt mắt, ảnh có tiêu đề rõ ràng, có phân chia mục cho từng ảnh. </w:t>
+      </w:r>
+      <w:r>
+        <w:rPr>
+          <w:rFonts w:ascii="Times New Roman" w:hAnsi="Times New Roman" w:cs="Times New Roman"/>
+          <w:sz w:val="24"/>
+          <w:szCs w:val="24"/>
+          <w:lang w:val="en-US"/>
+        </w:rPr>
+        <w:t>Mục đích cuối cùng là làm cho khách hàng cảm giác như đang ở trong nhà hàng thực sự.</w:t>
+      </w:r>
+    </w:p>
+    <w:p>
+      <w:pPr>
+        <w:pStyle w:val="ListParagraph"/>
+        <w:numPr>
+          <w:ilvl w:val="1"/>
+          <w:numId w:val="1"/>
+        </w:numPr>
+        <w:ind w:left="1134"/>
+        <w:rPr>
+          <w:rFonts w:ascii="Times New Roman" w:hAnsi="Times New Roman" w:cs="Times New Roman"/>
+          <w:sz w:val="24"/>
+          <w:szCs w:val="24"/>
+          <w:lang w:val="en-US"/>
+        </w:rPr>
+      </w:pPr>
+      <w:r>
+        <w:rPr>
+          <w:rFonts w:ascii="Times New Roman" w:hAnsi="Times New Roman" w:cs="Times New Roman"/>
+          <w:sz w:val="24"/>
+          <w:szCs w:val="24"/>
+          <w:lang w:val="en-US"/>
+        </w:rPr>
+        <w:lastRenderedPageBreak/>
+        <w:t>Chức năng đặt bàn trực quan, từ lúc chọn bàn, chọn món ăn, cho tới lúc có kết quả, phải hiển thị các hình ảnh của món ăn.</w:t>
+      </w:r>
+    </w:p>
+    <w:p>
+      <w:pPr>
+        <w:pStyle w:val="ListParagraph"/>
+        <w:numPr>
+          <w:ilvl w:val="1"/>
+          <w:numId w:val="1"/>
+        </w:numPr>
+        <w:ind w:left="1134"/>
+        <w:rPr>
+          <w:rFonts w:ascii="Times New Roman" w:hAnsi="Times New Roman" w:cs="Times New Roman"/>
+          <w:sz w:val="24"/>
+          <w:szCs w:val="24"/>
+          <w:lang w:val="en-US"/>
+        </w:rPr>
+      </w:pPr>
+      <w:r>
+        <w:rPr>
+          <w:rFonts w:ascii="Times New Roman" w:hAnsi="Times New Roman" w:cs="Times New Roman"/>
+          <w:sz w:val="24"/>
+          <w:szCs w:val="24"/>
+          <w:lang w:val="en-US"/>
+        </w:rPr>
+        <w:t xml:space="preserve">Hiển thị địa chỉ </w:t>
+      </w:r>
+      <w:r>
+        <w:rPr>
+          <w:rFonts w:ascii="Times New Roman" w:hAnsi="Times New Roman" w:cs="Times New Roman"/>
+          <w:sz w:val="24"/>
+          <w:szCs w:val="24"/>
+          <w:lang w:val="en-US"/>
+        </w:rPr>
+        <w:t>nhà hàng</w:t>
+      </w:r>
+      <w:r>
+        <w:rPr>
+          <w:rFonts w:ascii="Times New Roman" w:hAnsi="Times New Roman" w:cs="Times New Roman"/>
+          <w:sz w:val="24"/>
+          <w:szCs w:val="24"/>
+          <w:lang w:val="en-US"/>
+        </w:rPr>
+        <w:t xml:space="preserve"> bằ</w:t>
+      </w:r>
+      <w:r>
+        <w:rPr>
+          <w:rFonts w:ascii="Times New Roman" w:hAnsi="Times New Roman" w:cs="Times New Roman"/>
+          <w:sz w:val="24"/>
+          <w:szCs w:val="24"/>
+          <w:lang w:val="en-US"/>
+        </w:rPr>
+        <w:t>ng google map giúp khách hàng dễ dàng xác định vị trí.</w:t>
+      </w:r>
+    </w:p>
+    <w:p>
+      <w:pPr>
+        <w:pStyle w:val="ListParagraph"/>
+        <w:ind w:left="1134"/>
+        <w:rPr>
+          <w:rFonts w:ascii="Times New Roman" w:hAnsi="Times New Roman" w:cs="Times New Roman"/>
+          <w:sz w:val="24"/>
+          <w:szCs w:val="24"/>
+          <w:lang w:val="en-US"/>
+        </w:rPr>
+      </w:pPr>
+    </w:p>
+    <w:p>
+      <w:pPr>
+        <w:pStyle w:val="ListParagraph"/>
+        <w:numPr>
+          <w:ilvl w:val="0"/>
+          <w:numId w:val="1"/>
+        </w:numPr>
+        <w:outlineLvl w:val="0"/>
+        <w:rPr>
+          <w:rFonts w:ascii="Times New Roman" w:hAnsi="Times New Roman" w:cs="Times New Roman"/>
+          <w:sz w:val="24"/>
+          <w:szCs w:val="24"/>
+          <w:lang w:val="en-US"/>
+        </w:rPr>
+      </w:pPr>
+      <w:bookmarkStart w:id="13" w:name="_Toc317653707"/>
+      <w:r>
+        <w:rPr>
+          <w:rFonts w:ascii="Times New Roman" w:hAnsi="Times New Roman" w:cs="Times New Roman"/>
+          <w:sz w:val="24"/>
+          <w:szCs w:val="24"/>
+          <w:lang w:val="en-US"/>
+        </w:rPr>
+        <w:t>TÍNH TIỆN DỤNG</w:t>
+      </w:r>
+      <w:bookmarkEnd w:id="13"/>
+    </w:p>
+    <w:p>
+      <w:pPr>
+        <w:pStyle w:val="ListParagraph"/>
+        <w:numPr>
+          <w:ilvl w:val="1"/>
+          <w:numId w:val="1"/>
+        </w:numPr>
+        <w:spacing w:after="120"/>
+        <w:ind w:left="1134"/>
+        <w:contextualSpacing w:val="0"/>
+        <w:jc w:val="both"/>
+        <w:rPr>
+          <w:rFonts w:ascii="Times New Roman" w:hAnsi="Times New Roman" w:cs="Times New Roman"/>
+          <w:sz w:val="24"/>
+          <w:szCs w:val="24"/>
+          <w:lang w:val="en-US"/>
+        </w:rPr>
+      </w:pPr>
+      <w:r>
+        <w:rPr>
+          <w:rFonts w:ascii="Times New Roman" w:hAnsi="Times New Roman" w:cs="Times New Roman"/>
+          <w:sz w:val="24"/>
+          <w:szCs w:val="24"/>
+          <w:lang w:val="en-US"/>
+        </w:rPr>
+        <w:t xml:space="preserve">Có một trang riêng để chọn thực đơn. Bởi vì nhà hàng có rất nhiều món nên việc hiển thị tất cả các món ăn trong một trang sẽ làm khách hàng rối mắt, do đó, trên trang thực đơn chỉ có các mục như: ăn khai </w:t>
+      </w:r>
+      <w:r>
+        <w:rPr>
+          <w:rFonts w:ascii="Times New Roman" w:hAnsi="Times New Roman" w:cs="Times New Roman"/>
+          <w:sz w:val="24"/>
+          <w:szCs w:val="24"/>
+          <w:lang w:val="en-US"/>
+        </w:rPr>
+        <w:t>VỊ</w:t>
+      </w:r>
+      <w:r>
+        <w:rPr>
+          <w:rFonts w:ascii="Times New Roman" w:hAnsi="Times New Roman" w:cs="Times New Roman"/>
+          <w:sz w:val="24"/>
+          <w:szCs w:val="24"/>
+          <w:lang w:val="en-US"/>
+        </w:rPr>
+        <w:t>, ăn nhẹ, món chính, lẩu, tráng miệng, thức uống, thức ăn nhanh, thức ăn trẻ em… khi rê chuột vào từng mục sẽ hiện ra các mục con mà người dùng không cần click chuột</w:t>
+      </w:r>
+      <w:r>
+        <w:rPr>
+          <w:rFonts w:ascii="Times New Roman" w:hAnsi="Times New Roman" w:cs="Times New Roman"/>
+          <w:sz w:val="24"/>
+          <w:szCs w:val="24"/>
+          <w:lang w:val="en-US"/>
+        </w:rPr>
+        <w:t>.</w:t>
+      </w:r>
+    </w:p>
+    <w:p>
+      <w:pPr>
+        <w:pStyle w:val="ListParagraph"/>
+        <w:numPr>
+          <w:ilvl w:val="1"/>
+          <w:numId w:val="1"/>
+        </w:numPr>
+        <w:spacing w:after="120"/>
+        <w:ind w:left="1134"/>
+        <w:contextualSpacing w:val="0"/>
+        <w:jc w:val="both"/>
+        <w:rPr>
+          <w:rFonts w:ascii="Times New Roman" w:hAnsi="Times New Roman" w:cs="Times New Roman"/>
+          <w:sz w:val="24"/>
+          <w:szCs w:val="24"/>
+          <w:lang w:val="en-US"/>
+        </w:rPr>
+      </w:pPr>
+      <w:r>
+        <w:rPr>
+          <w:rFonts w:ascii="Times New Roman" w:hAnsi="Times New Roman" w:cs="Times New Roman"/>
+          <w:sz w:val="24"/>
+          <w:szCs w:val="24"/>
+          <w:lang w:val="en-US"/>
+        </w:rPr>
+        <w:t>Khi chọn thực đơn từng món, các món được chọn sẽ hiển thị vào một phiếu thu ảo, với thông tin giá cả từng món, tổng tiền, khuyến mãi, khách hàng có thể bỏ chọn từng món nếu thích.</w:t>
+      </w:r>
+    </w:p>
+    <w:p>
+      <w:pPr>
+        <w:pStyle w:val="ListParagraph"/>
+        <w:spacing w:after="120"/>
+        <w:ind w:left="1134"/>
+        <w:contextualSpacing w:val="0"/>
+        <w:jc w:val="both"/>
+        <w:rPr>
+          <w:rFonts w:ascii="Times New Roman" w:hAnsi="Times New Roman" w:cs="Times New Roman"/>
+          <w:sz w:val="24"/>
+          <w:szCs w:val="24"/>
+          <w:lang w:val="en-US"/>
+        </w:rPr>
+      </w:pPr>
+    </w:p>
+    <w:p>
+      <w:pPr>
+        <w:pStyle w:val="ListParagraph"/>
+        <w:spacing w:after="120"/>
+        <w:ind w:left="0"/>
+        <w:contextualSpacing w:val="0"/>
+        <w:jc w:val="center"/>
+        <w:rPr>
+          <w:rFonts w:ascii="Times New Roman" w:hAnsi="Times New Roman" w:cs="Times New Roman"/>
+          <w:sz w:val="24"/>
+          <w:szCs w:val="24"/>
+          <w:lang w:val="en-US"/>
+        </w:rPr>
+      </w:pPr>
+      <w:r>
+        <w:rPr>
+          <w:noProof/>
+        </w:rPr>
+        <w:drawing>
+          <wp:inline distT="0" distB="0" distL="0" distR="0">
+            <wp:extent cx="5478780" cy="2969895"/>
+            <wp:effectExtent l="19050" t="0" r="7620" b="0"/>
+            <wp:docPr id="7" name="Picture 7" descr="bill"/>
+            <wp:cNvGraphicFramePr>
+              <a:graphicFrameLocks xmlns:a="http://schemas.openxmlformats.org/drawingml/2006/main" noChangeAspect="1"/>
+            </wp:cNvGraphicFramePr>
+            <a:graphic xmlns:a="http://schemas.openxmlformats.org/drawingml/2006/main">
+              <a:graphicData uri="http://schemas.openxmlformats.org/drawingml/2006/picture">
+                <pic:pic xmlns:pic="http://schemas.openxmlformats.org/drawingml/2006/picture">
+                  <pic:nvPicPr>
+                    <pic:cNvPr id="0" name="Picture 7" descr="bill"/>
+                    <pic:cNvPicPr>
+                      <a:picLocks noChangeAspect="1" noChangeArrowheads="1"/>
+                    </pic:cNvPicPr>
+                  </pic:nvPicPr>
+                  <pic:blipFill>
+                    <a:blip r:embed="rId15" cstate="print"/>
+                    <a:srcRect/>
+                    <a:stretch>
+                      <a:fillRect/>
+                    </a:stretch>
+                  </pic:blipFill>
+                  <pic:spPr bwMode="auto">
+                    <a:xfrm>
+                      <a:off x="0" y="0"/>
+                      <a:ext cx="5478780" cy="2969895"/>
+                    </a:xfrm>
+                    <a:prstGeom prst="rect">
+                      <a:avLst/>
+                    </a:prstGeom>
+                    <a:noFill/>
+                    <a:ln w="9525">
+                      <a:noFill/>
+                      <a:miter lim="800000"/>
+                      <a:headEnd/>
+                      <a:tailEnd/>
+                    </a:ln>
+                  </pic:spPr>
+                </pic:pic>
+              </a:graphicData>
+            </a:graphic>
+          </wp:inline>
+        </w:drawing>
+      </w:r>
+    </w:p>
+    <w:p>
+      <w:pPr>
+        <w:pStyle w:val="ListParagraph"/>
+        <w:numPr>
+          <w:ilvl w:val="1"/>
+          <w:numId w:val="1"/>
+        </w:numPr>
+        <w:spacing w:after="120"/>
+        <w:ind w:left="1134"/>
+        <w:contextualSpacing w:val="0"/>
+        <w:jc w:val="both"/>
+        <w:rPr>
+          <w:rFonts w:ascii="Times New Roman" w:hAnsi="Times New Roman" w:cs="Times New Roman"/>
+          <w:sz w:val="24"/>
+          <w:szCs w:val="24"/>
+          <w:lang w:val="en-US"/>
+        </w:rPr>
+      </w:pPr>
+      <w:r>
+        <w:rPr>
+          <w:rFonts w:ascii="Times New Roman" w:hAnsi="Times New Roman" w:cs="Times New Roman"/>
+          <w:sz w:val="24"/>
+          <w:szCs w:val="24"/>
+          <w:lang w:val="en-US"/>
+        </w:rPr>
+        <w:t>Người dùng có thể sử dụng hầu hết các chức năng mà không cần đăng nhập</w:t>
+      </w:r>
+      <w:r>
+        <w:rPr>
+          <w:rFonts w:ascii="Times New Roman" w:hAnsi="Times New Roman" w:cs="Times New Roman"/>
+          <w:sz w:val="24"/>
+          <w:szCs w:val="24"/>
+          <w:lang w:val="en-US"/>
+        </w:rPr>
+        <w:t xml:space="preserve"> </w:t>
+      </w:r>
+      <w:r>
+        <w:rPr>
+          <w:rFonts w:ascii="Times New Roman" w:hAnsi="Times New Roman" w:cs="Times New Roman"/>
+          <w:sz w:val="24"/>
+          <w:szCs w:val="24"/>
+          <w:lang w:val="en-US"/>
+        </w:rPr>
+        <w:t>(</w:t>
+      </w:r>
+      <w:r>
+        <w:rPr>
+          <w:rFonts w:ascii="Times New Roman" w:hAnsi="Times New Roman" w:cs="Times New Roman"/>
+          <w:sz w:val="24"/>
+          <w:szCs w:val="24"/>
+          <w:lang w:val="en-US"/>
+        </w:rPr>
+        <w:t>trừ chức năng đặt bàn</w:t>
+      </w:r>
+      <w:r>
+        <w:rPr>
+          <w:rFonts w:ascii="Times New Roman" w:hAnsi="Times New Roman" w:cs="Times New Roman"/>
+          <w:sz w:val="24"/>
+          <w:szCs w:val="24"/>
+          <w:lang w:val="en-US"/>
+        </w:rPr>
+        <w:t xml:space="preserve"> trước</w:t>
+      </w:r>
+      <w:r>
+        <w:rPr>
+          <w:rFonts w:ascii="Times New Roman" w:hAnsi="Times New Roman" w:cs="Times New Roman"/>
+          <w:sz w:val="24"/>
+          <w:szCs w:val="24"/>
+          <w:lang w:val="en-US"/>
+        </w:rPr>
+        <w:t>).</w:t>
+      </w:r>
+    </w:p>
+    <w:p>
+      <w:pPr>
+        <w:pStyle w:val="ListParagraph"/>
+        <w:numPr>
+          <w:ilvl w:val="1"/>
+          <w:numId w:val="1"/>
+        </w:numPr>
+        <w:spacing w:after="120"/>
+        <w:ind w:left="1134"/>
+        <w:contextualSpacing w:val="0"/>
+        <w:jc w:val="both"/>
+        <w:rPr>
+          <w:rFonts w:ascii="Times New Roman" w:hAnsi="Times New Roman" w:cs="Times New Roman"/>
+          <w:sz w:val="24"/>
+          <w:szCs w:val="24"/>
+          <w:lang w:val="en-US"/>
+        </w:rPr>
+      </w:pPr>
+      <w:r>
+        <w:rPr>
+          <w:rFonts w:ascii="Times New Roman" w:hAnsi="Times New Roman" w:cs="Times New Roman"/>
+          <w:sz w:val="24"/>
+          <w:szCs w:val="24"/>
+          <w:lang w:val="en-US"/>
+        </w:rPr>
+        <w:t>Các thao tác không quá 3 bước</w:t>
+      </w:r>
+      <w:r>
+        <w:rPr>
+          <w:rFonts w:ascii="Times New Roman" w:hAnsi="Times New Roman" w:cs="Times New Roman"/>
+          <w:sz w:val="24"/>
+          <w:szCs w:val="24"/>
+          <w:lang w:val="en-US"/>
+        </w:rPr>
+        <w:t xml:space="preserve"> </w:t>
+      </w:r>
+      <w:r>
+        <w:rPr>
+          <w:rFonts w:ascii="Times New Roman" w:hAnsi="Times New Roman" w:cs="Times New Roman"/>
+          <w:sz w:val="24"/>
+          <w:szCs w:val="24"/>
+          <w:lang w:val="en-US"/>
+        </w:rPr>
+        <w:t>(</w:t>
+      </w:r>
+      <w:r>
+        <w:rPr>
+          <w:rFonts w:ascii="Times New Roman" w:hAnsi="Times New Roman" w:cs="Times New Roman"/>
+          <w:sz w:val="24"/>
+          <w:szCs w:val="24"/>
+          <w:lang w:val="en-US"/>
+        </w:rPr>
+        <w:t xml:space="preserve">như </w:t>
+      </w:r>
+      <w:r>
+        <w:rPr>
+          <w:rFonts w:ascii="Times New Roman" w:hAnsi="Times New Roman" w:cs="Times New Roman"/>
+          <w:sz w:val="24"/>
+          <w:szCs w:val="24"/>
+          <w:lang w:val="en-US"/>
+        </w:rPr>
+        <w:t>thao tác tìm kiếm chỉ cần 2 bước là ra kết quả)</w:t>
+      </w:r>
+      <w:r>
+        <w:rPr>
+          <w:rFonts w:ascii="Times New Roman" w:hAnsi="Times New Roman" w:cs="Times New Roman"/>
+          <w:sz w:val="24"/>
+          <w:szCs w:val="24"/>
+          <w:lang w:val="en-US"/>
+        </w:rPr>
+        <w:t>.</w:t>
+      </w:r>
+    </w:p>
+    <w:p>
+      <w:pPr>
+        <w:pStyle w:val="ListParagraph"/>
+        <w:numPr>
+          <w:ilvl w:val="1"/>
+          <w:numId w:val="1"/>
+        </w:numPr>
+        <w:spacing w:after="120"/>
+        <w:ind w:left="1134"/>
+        <w:contextualSpacing w:val="0"/>
+        <w:jc w:val="both"/>
+        <w:rPr>
+          <w:rFonts w:ascii="Times New Roman" w:hAnsi="Times New Roman" w:cs="Times New Roman"/>
+          <w:sz w:val="24"/>
+          <w:szCs w:val="24"/>
+          <w:lang w:val="en-US"/>
+        </w:rPr>
+      </w:pPr>
+      <w:r>
+        <w:rPr>
+          <w:rFonts w:ascii="Times New Roman" w:hAnsi="Times New Roman" w:cs="Times New Roman"/>
+          <w:sz w:val="24"/>
+          <w:szCs w:val="24"/>
+          <w:lang w:val="en-US"/>
+        </w:rPr>
+        <w:t>Các chức năng được đặt đúng theo tên, menu được trình bày nổi bật, tên menu ngắn gọn nhưng thể hiện đầy đủ ý nghĩa giúp người dùng dễ nhớ dễ thao tác khi tiếp cận trang web</w:t>
+      </w:r>
+      <w:r>
+        <w:rPr>
+          <w:rFonts w:ascii="Times New Roman" w:hAnsi="Times New Roman" w:cs="Times New Roman"/>
+          <w:sz w:val="24"/>
+          <w:szCs w:val="24"/>
+          <w:lang w:val="en-US"/>
+        </w:rPr>
+        <w:t>.</w:t>
+      </w:r>
+    </w:p>
+    <w:p>
+      <w:pPr>
+        <w:pStyle w:val="ListParagraph"/>
+        <w:numPr>
+          <w:ilvl w:val="1"/>
+          <w:numId w:val="1"/>
+        </w:numPr>
+        <w:spacing w:after="120"/>
+        <w:ind w:left="1134"/>
+        <w:contextualSpacing w:val="0"/>
+        <w:jc w:val="both"/>
+        <w:rPr>
+          <w:rFonts w:ascii="Times New Roman" w:hAnsi="Times New Roman" w:cs="Times New Roman"/>
+          <w:sz w:val="24"/>
+          <w:szCs w:val="24"/>
+          <w:lang w:val="en-US"/>
+        </w:rPr>
+      </w:pPr>
+      <w:r>
+        <w:rPr>
+          <w:rFonts w:ascii="Times New Roman" w:hAnsi="Times New Roman" w:cs="Times New Roman"/>
+          <w:sz w:val="24"/>
+          <w:szCs w:val="24"/>
+          <w:lang w:val="en-US"/>
+        </w:rPr>
+        <w:t>Các chức năng chính sẽ được đặt nơi dễ nhìn thấy và đước làm nổi bật để người dùng có thể thao tác nhanh chóng</w:t>
+      </w:r>
+      <w:r>
+        <w:rPr>
+          <w:rFonts w:ascii="Times New Roman" w:hAnsi="Times New Roman" w:cs="Times New Roman"/>
+          <w:sz w:val="24"/>
+          <w:szCs w:val="24"/>
+          <w:lang w:val="en-US"/>
+        </w:rPr>
+        <w:t xml:space="preserve"> </w:t>
+      </w:r>
+      <w:r>
+        <w:rPr>
+          <w:rFonts w:ascii="Times New Roman" w:hAnsi="Times New Roman" w:cs="Times New Roman"/>
+          <w:sz w:val="24"/>
+          <w:szCs w:val="24"/>
+          <w:lang w:val="en-US"/>
+        </w:rPr>
+        <w:t>(chức năng tìm kiếm món ăn sẽ đặt đầu trang,chức năng xem danh sách món ăn được đặt kế bên)</w:t>
+      </w:r>
+      <w:r>
+        <w:rPr>
+          <w:rFonts w:ascii="Times New Roman" w:hAnsi="Times New Roman" w:cs="Times New Roman"/>
+          <w:sz w:val="24"/>
+          <w:szCs w:val="24"/>
+          <w:lang w:val="en-US"/>
+        </w:rPr>
+        <w:t>.</w:t>
+      </w:r>
+    </w:p>
+    <w:p>
+      <w:pPr>
+        <w:pStyle w:val="ListParagraph"/>
+        <w:numPr>
+          <w:ilvl w:val="1"/>
+          <w:numId w:val="1"/>
+        </w:numPr>
+        <w:spacing w:after="120"/>
+        <w:ind w:left="1134"/>
+        <w:contextualSpacing w:val="0"/>
+        <w:jc w:val="both"/>
+        <w:rPr>
+          <w:rFonts w:ascii="Times New Roman" w:hAnsi="Times New Roman" w:cs="Times New Roman"/>
+          <w:sz w:val="24"/>
+          <w:szCs w:val="24"/>
+          <w:lang w:val="en-US"/>
+        </w:rPr>
+      </w:pPr>
+      <w:r>
+        <w:rPr>
+          <w:rFonts w:ascii="Times New Roman" w:hAnsi="Times New Roman" w:cs="Times New Roman"/>
+          <w:sz w:val="24"/>
+          <w:szCs w:val="24"/>
+          <w:lang w:val="en-US"/>
+        </w:rPr>
+        <w:t>Một số thao tác dễ dàng thực hiện bằng cách kéo thả thay vì nhấp chuột giúp người dùng hài lòng hơn khi thao tác.</w:t>
+      </w:r>
+    </w:p>
+    <w:p>
+      <w:pPr>
+        <w:pStyle w:val="ListParagraph"/>
+        <w:numPr>
+          <w:ilvl w:val="1"/>
+          <w:numId w:val="1"/>
+        </w:numPr>
+        <w:spacing w:after="120"/>
+        <w:ind w:left="1134"/>
+        <w:contextualSpacing w:val="0"/>
+        <w:jc w:val="both"/>
+        <w:rPr>
+          <w:rFonts w:ascii="Times New Roman" w:hAnsi="Times New Roman" w:cs="Times New Roman"/>
+          <w:sz w:val="24"/>
+          <w:szCs w:val="24"/>
+          <w:lang w:val="en-US"/>
+        </w:rPr>
+      </w:pPr>
+      <w:r>
+        <w:rPr>
+          <w:rFonts w:ascii="Times New Roman" w:hAnsi="Times New Roman" w:cs="Times New Roman"/>
+          <w:sz w:val="24"/>
+          <w:szCs w:val="24"/>
+          <w:lang w:val="en-US"/>
+        </w:rPr>
+        <w:t>Autocomplete, suggestion các ô cần điền thông tin để giúp người dùng thao tác nhanh, đơn giản.</w:t>
+      </w:r>
+    </w:p>
+    <w:p>
+      <w:pPr>
+        <w:pStyle w:val="ListParagraph"/>
+        <w:numPr>
+          <w:ilvl w:val="1"/>
+          <w:numId w:val="1"/>
+        </w:numPr>
+        <w:spacing w:after="120"/>
+        <w:ind w:left="1134"/>
+        <w:contextualSpacing w:val="0"/>
+        <w:jc w:val="both"/>
+        <w:rPr>
+          <w:rFonts w:ascii="Times New Roman" w:hAnsi="Times New Roman" w:cs="Times New Roman"/>
+          <w:sz w:val="24"/>
+          <w:szCs w:val="24"/>
+          <w:lang w:val="en-US"/>
+        </w:rPr>
+      </w:pPr>
+      <w:r>
+        <w:rPr>
+          <w:rFonts w:ascii="Times New Roman" w:hAnsi="Times New Roman" w:cs="Times New Roman"/>
+          <w:sz w:val="24"/>
+          <w:szCs w:val="24"/>
+          <w:lang w:val="en-US"/>
+        </w:rPr>
+        <w:t>Tách biệt chức năng đơn giản và nâng cao.</w:t>
+      </w:r>
+    </w:p>
+    <w:p>
+      <w:pPr>
+        <w:pStyle w:val="ListParagraph"/>
+        <w:numPr>
+          <w:ilvl w:val="1"/>
+          <w:numId w:val="1"/>
+        </w:numPr>
+        <w:spacing w:after="120"/>
+        <w:ind w:left="1134"/>
+        <w:contextualSpacing w:val="0"/>
+        <w:jc w:val="both"/>
+        <w:rPr>
+          <w:rFonts w:ascii="Times New Roman" w:hAnsi="Times New Roman" w:cs="Times New Roman"/>
+          <w:sz w:val="24"/>
+          <w:szCs w:val="24"/>
+          <w:lang w:val="en-US"/>
+        </w:rPr>
+      </w:pPr>
+      <w:r>
+        <w:rPr>
+          <w:rFonts w:ascii="Times New Roman" w:hAnsi="Times New Roman" w:cs="Times New Roman"/>
+          <w:sz w:val="24"/>
+          <w:szCs w:val="24"/>
+          <w:lang w:val="en-US"/>
+        </w:rPr>
+        <w:t>Hướng dẫn chi tiết, ngắn gọn và dễ hiểu cách thực hiện các chức năng.</w:t>
+      </w:r>
+    </w:p>
+    <w:p>
+      <w:pPr>
+        <w:ind w:left="774"/>
+        <w:jc w:val="both"/>
+        <w:rPr>
+          <w:rFonts w:ascii="Times New Roman" w:hAnsi="Times New Roman" w:cs="Times New Roman"/>
+          <w:sz w:val="24"/>
+          <w:szCs w:val="24"/>
+          <w:lang w:val="en-US"/>
+        </w:rPr>
+      </w:pPr>
+    </w:p>
+    <w:p>
+      <w:pPr>
+        <w:pStyle w:val="ListParagraph"/>
+        <w:rPr>
+          <w:rFonts w:ascii="Times New Roman" w:hAnsi="Times New Roman" w:cs="Times New Roman"/>
+          <w:sz w:val="24"/>
+          <w:szCs w:val="24"/>
+          <w:lang w:val="en-US"/>
+        </w:rPr>
+      </w:pPr>
+    </w:p>
+    <w:p>
+      <w:pPr>
+        <w:pStyle w:val="ListParagraph"/>
+        <w:ind w:left="0"/>
+        <w:jc w:val="center"/>
         <w:rPr>
           <w:rFonts w:ascii="Times New Roman" w:hAnsi="Times New Roman" w:cs="Times New Roman"/>
           <w:sz w:val="50"/>
@@ -2047,6 +4716,7 @@
           <w:szCs w:val="24"/>
           <w:lang w:val="en-US"/>
         </w:rPr>
+        <w:lastRenderedPageBreak/>
         <w:sym w:font="Wingdings" w:char="F09B"/>
       </w:r>
       <w:r>
@@ -2120,6 +4790,119 @@
 <file path=word/numbering.xml><?xml version="1.0" encoding="utf-8"?>
 <w:numbering xmlns:ve="http://schemas.openxmlformats.org/markup-compatibility/2006" xmlns:o="urn:schemas-microsoft-com:office:office" xmlns:r="http://schemas.openxmlformats.org/officeDocument/2006/relationships" xmlns:m="http://schemas.openxmlformats.org/officeDocument/2006/math" xmlns:v="urn:schemas-microsoft-com:vml" xmlns:wp="http://schemas.openxmlformats.org/drawingml/2006/wordprocessingDrawing" xmlns:w10="urn:schemas-microsoft-com:office:word" xmlns:w="http://schemas.openxmlformats.org/wordprocessingml/2006/main" xmlns:wne="http://schemas.microsoft.com/office/word/2006/wordml">
   <w:abstractNum w:abstractNumId="0">
+    <w:nsid w:val="1D9B77A5"/>
+    <w:multiLevelType w:val="multilevel"/>
+    <w:tmpl w:val="0409001F"/>
+    <w:lvl w:ilvl="0">
+      <w:start w:val="1"/>
+      <w:numFmt w:val="decimal"/>
+      <w:lvlText w:val="%1."/>
+      <w:lvlJc w:val="left"/>
+      <w:pPr>
+        <w:tabs>
+          <w:tab w:val="num" w:pos="360"/>
+        </w:tabs>
+        <w:ind w:left="360" w:hanging="360"/>
+      </w:pPr>
+    </w:lvl>
+    <w:lvl w:ilvl="1">
+      <w:start w:val="1"/>
+      <w:numFmt w:val="decimal"/>
+      <w:lvlText w:val="%1.%2."/>
+      <w:lvlJc w:val="left"/>
+      <w:pPr>
+        <w:tabs>
+          <w:tab w:val="num" w:pos="792"/>
+        </w:tabs>
+        <w:ind w:left="792" w:hanging="432"/>
+      </w:pPr>
+    </w:lvl>
+    <w:lvl w:ilvl="2">
+      <w:start w:val="1"/>
+      <w:numFmt w:val="decimal"/>
+      <w:lvlText w:val="%1.%2.%3."/>
+      <w:lvlJc w:val="left"/>
+      <w:pPr>
+        <w:tabs>
+          <w:tab w:val="num" w:pos="1440"/>
+        </w:tabs>
+        <w:ind w:left="1224" w:hanging="504"/>
+      </w:pPr>
+    </w:lvl>
+    <w:lvl w:ilvl="3">
+      <w:start w:val="1"/>
+      <w:numFmt w:val="decimal"/>
+      <w:lvlText w:val="%1.%2.%3.%4."/>
+      <w:lvlJc w:val="left"/>
+      <w:pPr>
+        <w:tabs>
+          <w:tab w:val="num" w:pos="1800"/>
+        </w:tabs>
+        <w:ind w:left="1728" w:hanging="648"/>
+      </w:pPr>
+    </w:lvl>
+    <w:lvl w:ilvl="4">
+      <w:start w:val="1"/>
+      <w:numFmt w:val="decimal"/>
+      <w:lvlText w:val="%1.%2.%3.%4.%5."/>
+      <w:lvlJc w:val="left"/>
+      <w:pPr>
+        <w:tabs>
+          <w:tab w:val="num" w:pos="2520"/>
+        </w:tabs>
+        <w:ind w:left="2232" w:hanging="792"/>
+      </w:pPr>
+    </w:lvl>
+    <w:lvl w:ilvl="5">
+      <w:start w:val="1"/>
+      <w:numFmt w:val="decimal"/>
+      <w:lvlText w:val="%1.%2.%3.%4.%5.%6."/>
+      <w:lvlJc w:val="left"/>
+      <w:pPr>
+        <w:tabs>
+          <w:tab w:val="num" w:pos="2880"/>
+        </w:tabs>
+        <w:ind w:left="2736" w:hanging="936"/>
+      </w:pPr>
+    </w:lvl>
+    <w:lvl w:ilvl="6">
+      <w:start w:val="1"/>
+      <w:numFmt w:val="decimal"/>
+      <w:lvlText w:val="%1.%2.%3.%4.%5.%6.%7."/>
+      <w:lvlJc w:val="left"/>
+      <w:pPr>
+        <w:tabs>
+          <w:tab w:val="num" w:pos="3600"/>
+        </w:tabs>
+        <w:ind w:left="3240" w:hanging="1080"/>
+      </w:pPr>
+    </w:lvl>
+    <w:lvl w:ilvl="7">
+      <w:start w:val="1"/>
+      <w:numFmt w:val="decimal"/>
+      <w:lvlText w:val="%1.%2.%3.%4.%5.%6.%7.%8."/>
+      <w:lvlJc w:val="left"/>
+      <w:pPr>
+        <w:tabs>
+          <w:tab w:val="num" w:pos="3960"/>
+        </w:tabs>
+        <w:ind w:left="3744" w:hanging="1224"/>
+      </w:pPr>
+    </w:lvl>
+    <w:lvl w:ilvl="8">
+      <w:start w:val="1"/>
+      <w:numFmt w:val="decimal"/>
+      <w:lvlText w:val="%1.%2.%3.%4.%5.%6.%7.%8.%9."/>
+      <w:lvlJc w:val="left"/>
+      <w:pPr>
+        <w:tabs>
+          <w:tab w:val="num" w:pos="4680"/>
+        </w:tabs>
+        <w:ind w:left="4320" w:hanging="1440"/>
+      </w:pPr>
+    </w:lvl>
+  </w:abstractNum>
+  <w:abstractNum w:abstractNumId="1">
     <w:nsid w:val="2F300E9E"/>
     <w:multiLevelType w:val="hybridMultilevel"/>
     <w:tmpl w:val="FFF6322C"/>
@@ -2141,7 +4924,7 @@
         <w:ind w:left="1440" w:hanging="360"/>
       </w:pPr>
     </w:lvl>
-    <w:lvl w:ilvl="2" w:tplc="042A001B" w:tentative="1">
+    <w:lvl w:ilvl="2" w:tplc="042A001B">
       <w:start w:val="1"/>
       <w:numFmt w:val="lowerRoman"/>
       <w:lvlText w:val="%3."/>
@@ -2205,8 +4988,100 @@
       </w:pPr>
     </w:lvl>
   </w:abstractNum>
+  <w:abstractNum w:abstractNumId="2">
+    <w:nsid w:val="31A01263"/>
+    <w:multiLevelType w:val="hybridMultilevel"/>
+    <w:tmpl w:val="382A1DB6"/>
+    <w:lvl w:ilvl="0" w:tplc="042A0011">
+      <w:start w:val="1"/>
+      <w:numFmt w:val="decimal"/>
+      <w:lvlText w:val="%1)"/>
+      <w:lvlJc w:val="left"/>
+      <w:pPr>
+        <w:ind w:left="1440" w:hanging="360"/>
+      </w:pPr>
+    </w:lvl>
+    <w:lvl w:ilvl="1" w:tplc="042A0019" w:tentative="1">
+      <w:start w:val="1"/>
+      <w:numFmt w:val="lowerLetter"/>
+      <w:lvlText w:val="%2."/>
+      <w:lvlJc w:val="left"/>
+      <w:pPr>
+        <w:ind w:left="2160" w:hanging="360"/>
+      </w:pPr>
+    </w:lvl>
+    <w:lvl w:ilvl="2" w:tplc="042A001B" w:tentative="1">
+      <w:start w:val="1"/>
+      <w:numFmt w:val="lowerRoman"/>
+      <w:lvlText w:val="%3."/>
+      <w:lvlJc w:val="right"/>
+      <w:pPr>
+        <w:ind w:left="2880" w:hanging="180"/>
+      </w:pPr>
+    </w:lvl>
+    <w:lvl w:ilvl="3" w:tplc="042A000F" w:tentative="1">
+      <w:start w:val="1"/>
+      <w:numFmt w:val="decimal"/>
+      <w:lvlText w:val="%4."/>
+      <w:lvlJc w:val="left"/>
+      <w:pPr>
+        <w:ind w:left="3600" w:hanging="360"/>
+      </w:pPr>
+    </w:lvl>
+    <w:lvl w:ilvl="4" w:tplc="042A0019" w:tentative="1">
+      <w:start w:val="1"/>
+      <w:numFmt w:val="lowerLetter"/>
+      <w:lvlText w:val="%5."/>
+      <w:lvlJc w:val="left"/>
+      <w:pPr>
+        <w:ind w:left="4320" w:hanging="360"/>
+      </w:pPr>
+    </w:lvl>
+    <w:lvl w:ilvl="5" w:tplc="042A001B" w:tentative="1">
+      <w:start w:val="1"/>
+      <w:numFmt w:val="lowerRoman"/>
+      <w:lvlText w:val="%6."/>
+      <w:lvlJc w:val="right"/>
+      <w:pPr>
+        <w:ind w:left="5040" w:hanging="180"/>
+      </w:pPr>
+    </w:lvl>
+    <w:lvl w:ilvl="6" w:tplc="042A000F" w:tentative="1">
+      <w:start w:val="1"/>
+      <w:numFmt w:val="decimal"/>
+      <w:lvlText w:val="%7."/>
+      <w:lvlJc w:val="left"/>
+      <w:pPr>
+        <w:ind w:left="5760" w:hanging="360"/>
+      </w:pPr>
+    </w:lvl>
+    <w:lvl w:ilvl="7" w:tplc="042A0019" w:tentative="1">
+      <w:start w:val="1"/>
+      <w:numFmt w:val="lowerLetter"/>
+      <w:lvlText w:val="%8."/>
+      <w:lvlJc w:val="left"/>
+      <w:pPr>
+        <w:ind w:left="6480" w:hanging="360"/>
+      </w:pPr>
+    </w:lvl>
+    <w:lvl w:ilvl="8" w:tplc="042A001B" w:tentative="1">
+      <w:start w:val="1"/>
+      <w:numFmt w:val="lowerRoman"/>
+      <w:lvlText w:val="%9."/>
+      <w:lvlJc w:val="right"/>
+      <w:pPr>
+        <w:ind w:left="7200" w:hanging="180"/>
+      </w:pPr>
+    </w:lvl>
+  </w:abstractNum>
   <w:num w:numId="1">
+    <w:abstractNumId w:val="1"/>
+  </w:num>
+  <w:num w:numId="2">
     <w:abstractNumId w:val="0"/>
+  </w:num>
+  <w:num w:numId="3">
+    <w:abstractNumId w:val="2"/>
   </w:num>
 </w:numbering>
 </file>
@@ -2653,8 +5528,12 @@
     <w:autoRedefine/>
     <w:uiPriority w:val="39"/>
     <w:unhideWhenUsed/>
-    <w:rsid w:val="007D4913"/>
+    <w:rsid w:val="001D7D22"/>
     <w:pPr>
+      <w:tabs>
+        <w:tab w:val="left" w:pos="426"/>
+        <w:tab w:val="right" w:leader="dot" w:pos="10528"/>
+      </w:tabs>
       <w:spacing w:after="100"/>
     </w:pPr>
   </w:style>
@@ -2765,38 +5644,19 @@
         </w:p>
       </w:docPartBody>
     </w:docPart>
-    <w:docPart>
-      <w:docPartPr>
-        <w:name w:val="A860B90B7BB243CAAA0C68887D0AFA05"/>
-        <w:category>
-          <w:name w:val="General"/>
-          <w:gallery w:val="placeholder"/>
-        </w:category>
-        <w:types>
-          <w:type w:val="bbPlcHdr"/>
-        </w:types>
-        <w:behaviors>
-          <w:behavior w:val="content"/>
-        </w:behaviors>
-        <w:guid w:val="{CF37B0E9-D7C2-452B-8A91-FD22BE381006}"/>
-      </w:docPartPr>
-      <w:docPartBody>
-        <w:p>
-          <w:pPr>
-            <w:pStyle w:val="A860B90B7BB243CAAA0C68887D0AFA05"/>
-          </w:pPr>
-          <w:r>
-            <w:t>[Type the company name]</w:t>
-          </w:r>
-        </w:p>
-      </w:docPartBody>
-    </w:docPart>
   </w:docParts>
 </w:glossaryDocument>
 </file>
 
 <file path=word/glossary/fontTable.xml><?xml version="1.0" encoding="utf-8"?>
 <w:fonts xmlns:r="http://schemas.openxmlformats.org/officeDocument/2006/relationships" xmlns:w="http://schemas.openxmlformats.org/wordprocessingml/2006/main">
+  <w:font w:name="Times New Roman">
+    <w:panose1 w:val="02020603050405020304"/>
+    <w:charset w:val="A3"/>
+    <w:family w:val="roman"/>
+    <w:pitch w:val="variable"/>
+    <w:sig w:usb0="E0002AFF" w:usb1="C0007841" w:usb2="00000009" w:usb3="00000000" w:csb0="000001FF" w:csb1="00000000"/>
+  </w:font>
   <w:font w:name="Arial">
     <w:panose1 w:val="020B0604020202020204"/>
     <w:charset w:val="A3"/>
@@ -2812,13 +5672,6 @@
     <w:pitch w:val="fixed"/>
     <w:sig w:usb0="E00002FF" w:usb1="6AC7FDFB" w:usb2="00000012" w:usb3="00000000" w:csb0="0002009F" w:csb1="00000000"/>
   </w:font>
-  <w:font w:name="Times New Roman">
-    <w:panose1 w:val="02020603050405020304"/>
-    <w:charset w:val="A3"/>
-    <w:family w:val="roman"/>
-    <w:pitch w:val="variable"/>
-    <w:sig w:usb0="E0002AFF" w:usb1="C0007841" w:usb2="00000009" w:usb3="00000000" w:csb0="000001FF" w:csb1="00000000"/>
-  </w:font>
   <w:font w:name="MS Gothic">
     <w:altName w:val="ＭＳ ゴシック"/>
     <w:panose1 w:val="020B0609070205080204"/>
@@ -2829,11 +5682,10 @@
   </w:font>
   <w:font w:name="Tahoma">
     <w:panose1 w:val="020B0604030504040204"/>
-    <w:charset w:val="00"/>
+    <w:charset w:val="A3"/>
     <w:family w:val="swiss"/>
-    <w:notTrueType/>
     <w:pitch w:val="variable"/>
-    <w:sig w:usb0="00000003" w:usb1="00000000" w:usb2="00000000" w:usb3="00000000" w:csb0="00000001" w:csb1="00000000"/>
+    <w:sig w:usb0="E1002EFF" w:usb1="C000605B" w:usb2="00000029" w:usb3="00000000" w:csb0="000101FF" w:csb1="00000000"/>
   </w:font>
   <w:font w:name="Wingdings">
     <w:panose1 w:val="05000000000000000000"/>
@@ -2857,6 +5709,7 @@
     <w:rsidRoot w:val="00DD076C"/>
     <w:rsid w:val="001A471B"/>
     <w:rsid w:val="001E3060"/>
+    <w:rsid w:val="006071A0"/>
     <w:rsid w:val="00DD076C"/>
   </w:rsids>
   <m:mathPr>
@@ -3402,7 +6255,7 @@
 
 <file path=customXml/item1.xml><?xml version="1.0" encoding="utf-8"?>
 <CoverPageProperties xmlns="http://schemas.microsoft.com/office/2006/coverPageProps">
-  <PublishDate>2012-02-19T00:00:00</PublishDate>
+  <PublishDate>2012-02-22T00:00:00</PublishDate>
   <Abstract/>
   <CompanyAddress/>
   <CompanyPhone/>
@@ -3424,7 +6277,7 @@
 </file>
 
 <file path=customXml/itemProps2.xml><?xml version="1.0" encoding="utf-8"?>
-<ds:datastoreItem xmlns:ds="http://schemas.openxmlformats.org/officeDocument/2006/customXml" ds:itemID="{BDBD0EFA-58F1-42CF-BB5F-EF7690DD98E4}">
+<ds:datastoreItem xmlns:ds="http://schemas.openxmlformats.org/officeDocument/2006/customXml" ds:itemID="{6F340FB9-538D-435D-AA05-7EFBF7D03C11}">
   <ds:schemaRefs>
     <ds:schemaRef ds:uri="http://schemas.openxmlformats.org/officeDocument/2006/bibliography"/>
   </ds:schemaRefs>

</xml_diff>